<commit_message>
Added the Individual Participation Section, only filled out what i contributed
</commit_message>
<xml_diff>
--- a/Milestone1/Systems_Requirements_Document_FINAL.docx
+++ b/Milestone1/Systems_Requirements_Document_FINAL.docx
@@ -1,6 +1,6 @@
 
 <file path=word/document.xml><?xml version="1.0" encoding="utf-8"?>
-<w:document xmlns:wpc="http://schemas.microsoft.com/office/word/2010/wordprocessingCanvas" xmlns:mc="http://schemas.openxmlformats.org/markup-compatibility/2006" xmlns:o="urn:schemas-microsoft-com:office:office" xmlns:r="http://schemas.openxmlformats.org/officeDocument/2006/relationships" xmlns:m="http://schemas.openxmlformats.org/officeDocument/2006/math" xmlns:v="urn:schemas-microsoft-com:vml" xmlns:wp14="http://schemas.microsoft.com/office/word/2010/wordprocessingDrawing" xmlns:wp="http://schemas.openxmlformats.org/drawingml/2006/wordprocessingDrawing" xmlns:w10="urn:schemas-microsoft-com:office:word" xmlns:w="http://schemas.openxmlformats.org/wordprocessingml/2006/main" xmlns:w14="http://schemas.microsoft.com/office/word/2010/wordml" xmlns:wpg="http://schemas.microsoft.com/office/word/2010/wordprocessingGroup" xmlns:wpi="http://schemas.microsoft.com/office/word/2010/wordprocessingInk" xmlns:wne="http://schemas.microsoft.com/office/word/2006/wordml" xmlns:wps="http://schemas.microsoft.com/office/word/2010/wordprocessingShape" mc:Ignorable="w14 wp14">
+<w:document xmlns:wpc="http://schemas.microsoft.com/office/word/2010/wordprocessingCanvas" xmlns:cx="http://schemas.microsoft.com/office/drawing/2014/chartex" xmlns:cx1="http://schemas.microsoft.com/office/drawing/2015/9/8/chartex" xmlns:cx2="http://schemas.microsoft.com/office/drawing/2015/10/21/chartex" xmlns:mc="http://schemas.openxmlformats.org/markup-compatibility/2006" xmlns:o="urn:schemas-microsoft-com:office:office" xmlns:r="http://schemas.openxmlformats.org/officeDocument/2006/relationships" xmlns:m="http://schemas.openxmlformats.org/officeDocument/2006/math" xmlns:v="urn:schemas-microsoft-com:vml" xmlns:wp14="http://schemas.microsoft.com/office/word/2010/wordprocessingDrawing" xmlns:wp="http://schemas.openxmlformats.org/drawingml/2006/wordprocessingDrawing" xmlns:w10="urn:schemas-microsoft-com:office:word" xmlns:w="http://schemas.openxmlformats.org/wordprocessingml/2006/main" xmlns:w14="http://schemas.microsoft.com/office/word/2010/wordml" xmlns:w15="http://schemas.microsoft.com/office/word/2012/wordml" xmlns:w16se="http://schemas.microsoft.com/office/word/2015/wordml/symex" xmlns:wpg="http://schemas.microsoft.com/office/word/2010/wordprocessingGroup" xmlns:wpi="http://schemas.microsoft.com/office/word/2010/wordprocessingInk" xmlns:wne="http://schemas.microsoft.com/office/word/2006/wordml" xmlns:wps="http://schemas.microsoft.com/office/word/2010/wordprocessingShape" mc:Ignorable="w14 w15 w16se wp14">
   <w:background w:color="FFFFFF"/>
   <w:body>
     <w:p>
@@ -176,33 +176,7 @@
           <w:sz w:val="24"/>
           <w:szCs w:val="24"/>
         </w:rPr>
-        <w:t>The purpose of this System Requirements Document is to provide requirements for de</w:t>
-      </w:r>
-      <w:r>
-        <w:rPr>
-          <w:rFonts w:ascii="Times New Roman" w:eastAsia="Times New Roman" w:hAnsi="Times New Roman" w:cs="Times New Roman"/>
-          <w:sz w:val="24"/>
-          <w:szCs w:val="24"/>
-        </w:rPr>
-        <w:t xml:space="preserve">velopment, </w:t>
-      </w:r>
-      <w:proofErr w:type="gramStart"/>
-      <w:r>
-        <w:rPr>
-          <w:rFonts w:ascii="Times New Roman" w:eastAsia="Times New Roman" w:hAnsi="Times New Roman" w:cs="Times New Roman"/>
-          <w:sz w:val="24"/>
-          <w:szCs w:val="24"/>
-        </w:rPr>
-        <w:t>implementation</w:t>
-      </w:r>
-      <w:proofErr w:type="gramEnd"/>
-      <w:r>
-        <w:rPr>
-          <w:rFonts w:ascii="Times New Roman" w:eastAsia="Times New Roman" w:hAnsi="Times New Roman" w:cs="Times New Roman"/>
-          <w:sz w:val="24"/>
-          <w:szCs w:val="24"/>
-        </w:rPr>
-        <w:t xml:space="preserve"> and use of Team Two Games’ inventory management application. </w:t>
+        <w:t xml:space="preserve">The purpose of this System Requirements Document is to provide requirements for development, implementation and use of Team Two Games’ inventory management application. </w:t>
       </w:r>
     </w:p>
     <w:p>
@@ -239,15 +213,7 @@
           <w:sz w:val="24"/>
           <w:szCs w:val="24"/>
         </w:rPr>
-        <w:t xml:space="preserve">This document will outline functional, non-functional, performance, security, as well as other system requirements.  Also included will be questions for Team </w:t>
-      </w:r>
-      <w:r>
-        <w:rPr>
-          <w:rFonts w:ascii="Times New Roman" w:eastAsia="Times New Roman" w:hAnsi="Times New Roman" w:cs="Times New Roman"/>
-          <w:sz w:val="24"/>
-          <w:szCs w:val="24"/>
-        </w:rPr>
-        <w:t xml:space="preserve">Two Games to provide Team 2 with necessary information to develop the application to meet their needs.  </w:t>
+        <w:t xml:space="preserve">This document will outline functional, non-functional, performance, security, as well as other system requirements.  Also included will be questions for Team Two Games to provide Team 2 with necessary information to develop the application to meet their needs.  </w:t>
       </w:r>
     </w:p>
     <w:p>
@@ -321,14 +287,6 @@
           <w:szCs w:val="24"/>
         </w:rPr>
         <w:tab/>
-      </w:r>
-      <w:r>
-        <w:rPr>
-          <w:rFonts w:ascii="Times New Roman" w:eastAsia="Times New Roman" w:hAnsi="Times New Roman" w:cs="Times New Roman"/>
-          <w:b/>
-          <w:sz w:val="24"/>
-          <w:szCs w:val="24"/>
-        </w:rPr>
         <w:t xml:space="preserve">References </w:t>
       </w:r>
     </w:p>
@@ -408,16 +366,7 @@
           <w:sz w:val="24"/>
           <w:szCs w:val="24"/>
         </w:rPr>
-        <w:t>Funct</w:t>
-      </w:r>
-      <w:r>
-        <w:rPr>
-          <w:rFonts w:ascii="Times New Roman" w:eastAsia="Times New Roman" w:hAnsi="Times New Roman" w:cs="Times New Roman"/>
-          <w:b/>
-          <w:sz w:val="24"/>
-          <w:szCs w:val="24"/>
-        </w:rPr>
-        <w:t xml:space="preserve">ional Requirements and </w:t>
+        <w:t xml:space="preserve">Functional Requirements and </w:t>
       </w:r>
       <w:r>
         <w:rPr>
@@ -681,15 +630,7 @@
           <w:sz w:val="24"/>
           <w:szCs w:val="24"/>
         </w:rPr>
-        <w:t>System will record date item left stock and calculate days available, as well as determine a classification (lost / stole</w:t>
-      </w:r>
-      <w:r>
-        <w:rPr>
-          <w:rFonts w:ascii="Times New Roman" w:eastAsia="Times New Roman" w:hAnsi="Times New Roman" w:cs="Times New Roman"/>
-          <w:sz w:val="24"/>
-          <w:szCs w:val="24"/>
-        </w:rPr>
-        <w:t>n / sold / recalled)</w:t>
+        <w:t>System will record date item left stock and calculate days available, as well as determine a classification (lost / stolen / sold / recalled)</w:t>
       </w:r>
     </w:p>
     <w:p>
@@ -758,15 +699,7 @@
           <w:sz w:val="24"/>
           <w:szCs w:val="24"/>
         </w:rPr>
-        <w:t>Ability to view information by item or type, or br</w:t>
-      </w:r>
-      <w:r>
-        <w:rPr>
-          <w:rFonts w:ascii="Times New Roman" w:eastAsia="Times New Roman" w:hAnsi="Times New Roman" w:cs="Times New Roman"/>
-          <w:sz w:val="24"/>
-          <w:szCs w:val="24"/>
-        </w:rPr>
-        <w:t xml:space="preserve">and </w:t>
+        <w:t xml:space="preserve">Ability to view information by item or type, or brand </w:t>
       </w:r>
     </w:p>
     <w:p>
@@ -812,15 +745,7 @@
           <w:sz w:val="24"/>
           <w:szCs w:val="24"/>
         </w:rPr>
-        <w:t xml:space="preserve">Upon </w:t>
-      </w:r>
-      <w:r>
-        <w:rPr>
-          <w:rFonts w:ascii="Times New Roman" w:eastAsia="Times New Roman" w:hAnsi="Times New Roman" w:cs="Times New Roman"/>
-          <w:sz w:val="24"/>
-          <w:szCs w:val="24"/>
-        </w:rPr>
-        <w:t>login, system will display any orders that need to be placed</w:t>
+        <w:t>Upon login, system will display any orders that need to be placed</w:t>
       </w:r>
     </w:p>
     <w:p>
@@ -998,15 +923,7 @@
           <w:sz w:val="24"/>
           <w:szCs w:val="24"/>
         </w:rPr>
-        <w:t>The adjustment perio</w:t>
-      </w:r>
-      <w:r>
-        <w:rPr>
-          <w:rFonts w:ascii="Times New Roman" w:eastAsia="Times New Roman" w:hAnsi="Times New Roman" w:cs="Times New Roman"/>
-          <w:sz w:val="24"/>
-          <w:szCs w:val="24"/>
-        </w:rPr>
-        <w:t>d can be adjusted manually</w:t>
+        <w:t>The adjustment period can be adjusted manually</w:t>
       </w:r>
     </w:p>
     <w:p>
@@ -1171,7 +1088,7 @@
           <w:sz w:val="24"/>
           <w:szCs w:val="24"/>
         </w:rPr>
-        <w:t xml:space="preserve">Limit </w:t>
+        <w:t>Limit the amount of inven</w:t>
       </w:r>
       <w:r>
         <w:rPr>
@@ -1180,7 +1097,7 @@
           <w:sz w:val="24"/>
           <w:szCs w:val="24"/>
         </w:rPr>
-        <w:t>the amount of inven</w:t>
+        <w:t>tory store associates can order with m</w:t>
       </w:r>
       <w:r>
         <w:rPr>
@@ -1189,15 +1106,6 @@
           <w:sz w:val="24"/>
           <w:szCs w:val="24"/>
         </w:rPr>
-        <w:t>tory store associates can order with m</w:t>
-      </w:r>
-      <w:r>
-        <w:rPr>
-          <w:rFonts w:ascii="Times New Roman" w:eastAsia="Times New Roman" w:hAnsi="Times New Roman" w:cs="Times New Roman"/>
-          <w:color w:val="auto"/>
-          <w:sz w:val="24"/>
-          <w:szCs w:val="24"/>
-        </w:rPr>
         <w:t>anagement approval.</w:t>
       </w:r>
     </w:p>
@@ -1222,24 +1130,7 @@
           <w:szCs w:val="24"/>
         </w:rPr>
         <w:tab/>
-      </w:r>
-      <w:r>
-        <w:rPr>
-          <w:rFonts w:ascii="Times New Roman" w:eastAsia="Times New Roman" w:hAnsi="Times New Roman" w:cs="Times New Roman"/>
-          <w:b/>
-          <w:sz w:val="24"/>
-          <w:szCs w:val="24"/>
-        </w:rPr>
-        <w:t>Non-</w:t>
-      </w:r>
-      <w:r>
-        <w:rPr>
-          <w:rFonts w:ascii="Times New Roman" w:eastAsia="Times New Roman" w:hAnsi="Times New Roman" w:cs="Times New Roman"/>
-          <w:b/>
-          <w:sz w:val="24"/>
-          <w:szCs w:val="24"/>
-        </w:rPr>
-        <w:t>Functional Requirements</w:t>
+        <w:t>Non-Functional Requirements</w:t>
       </w:r>
     </w:p>
     <w:p>
@@ -1391,7 +1282,7 @@
                     </pic:cNvPicPr>
                   </pic:nvPicPr>
                   <pic:blipFill>
-                    <a:blip r:embed="rId6">
+                    <a:blip r:embed="rId5">
                       <a:extLst>
                         <a:ext uri="{28A0092B-C50C-407E-A947-70E740481C1C}">
                           <a14:useLocalDpi xmlns:a14="http://schemas.microsoft.com/office/drawing/2010/main" val="0"/>
@@ -1589,7 +1480,7 @@
                     </pic:cNvPicPr>
                   </pic:nvPicPr>
                   <pic:blipFill>
-                    <a:blip r:embed="rId7">
+                    <a:blip r:embed="rId6">
                       <a:extLst>
                         <a:ext uri="{28A0092B-C50C-407E-A947-70E740481C1C}">
                           <a14:useLocalDpi xmlns:a14="http://schemas.microsoft.com/office/drawing/2010/main" val="0"/>
@@ -1712,7 +1603,7 @@
                     </pic:cNvPicPr>
                   </pic:nvPicPr>
                   <pic:blipFill>
-                    <a:blip r:embed="rId8">
+                    <a:blip r:embed="rId7">
                       <a:extLst>
                         <a:ext uri="{28A0092B-C50C-407E-A947-70E740481C1C}">
                           <a14:useLocalDpi xmlns:a14="http://schemas.microsoft.com/office/drawing/2010/main" val="0"/>
@@ -2042,7 +1933,6 @@
         </w:rPr>
       </w:pPr>
       <w:proofErr w:type="spellStart"/>
-      <w:proofErr w:type="gramStart"/>
       <w:r>
         <w:rPr>
           <w:rFonts w:ascii="Times New Roman" w:eastAsia="Times New Roman" w:hAnsi="Times New Roman" w:cs="Times New Roman"/>
@@ -2058,16 +1948,7 @@
           <w:sz w:val="24"/>
           <w:szCs w:val="24"/>
         </w:rPr>
-        <w:t>,</w:t>
-      </w:r>
-      <w:proofErr w:type="gramEnd"/>
-      <w:r>
-        <w:rPr>
-          <w:rFonts w:ascii="Times New Roman" w:eastAsia="Times New Roman" w:hAnsi="Times New Roman" w:cs="Times New Roman"/>
-          <w:sz w:val="24"/>
-          <w:szCs w:val="24"/>
-        </w:rPr>
-        <w:t xml:space="preserve"> or barcode scanner software (e.g. </w:t>
+        <w:t xml:space="preserve">, or barcode scanner software (e.g. </w:t>
       </w:r>
       <w:proofErr w:type="spellStart"/>
       <w:r>
@@ -2457,15 +2338,7 @@
           <w:sz w:val="24"/>
           <w:szCs w:val="24"/>
         </w:rPr>
-        <w:t xml:space="preserve">need </w:t>
-      </w:r>
-      <w:r>
-        <w:rPr>
-          <w:rFonts w:ascii="Times New Roman" w:eastAsia="Times New Roman" w:hAnsi="Times New Roman" w:cs="Times New Roman"/>
-          <w:sz w:val="24"/>
-          <w:szCs w:val="24"/>
-        </w:rPr>
-        <w:t xml:space="preserve">access </w:t>
+        <w:t xml:space="preserve">need access </w:t>
       </w:r>
       <w:r>
         <w:rPr>
@@ -2515,23 +2388,7 @@
           <w:sz w:val="24"/>
           <w:szCs w:val="24"/>
         </w:rPr>
-        <w:t>Do customers ne</w:t>
-      </w:r>
-      <w:r>
-        <w:rPr>
-          <w:rFonts w:ascii="Times New Roman" w:eastAsia="Times New Roman" w:hAnsi="Times New Roman" w:cs="Times New Roman"/>
-          <w:sz w:val="24"/>
-          <w:szCs w:val="24"/>
-        </w:rPr>
-        <w:t xml:space="preserve">ed </w:t>
-      </w:r>
-      <w:r>
-        <w:rPr>
-          <w:rFonts w:ascii="Times New Roman" w:eastAsia="Times New Roman" w:hAnsi="Times New Roman" w:cs="Times New Roman"/>
-          <w:sz w:val="24"/>
-          <w:szCs w:val="24"/>
-        </w:rPr>
-        <w:t>access the store inventory using this system?</w:t>
+        <w:t>Do customers need access the store inventory using this system?</w:t>
       </w:r>
     </w:p>
     <w:p>
@@ -2597,31 +2454,13 @@
         </w:numPr>
         <w:spacing w:after="0" w:line="480" w:lineRule="auto"/>
       </w:pPr>
-      <w:proofErr w:type="gramStart"/>
-      <w:r>
-        <w:rPr>
-          <w:rFonts w:ascii="Times New Roman" w:eastAsia="Times New Roman" w:hAnsi="Times New Roman" w:cs="Times New Roman"/>
-          <w:sz w:val="24"/>
-          <w:szCs w:val="24"/>
-        </w:rPr>
-        <w:t>Are</w:t>
-      </w:r>
-      <w:proofErr w:type="gramEnd"/>
-      <w:r>
-        <w:rPr>
-          <w:rFonts w:ascii="Times New Roman" w:eastAsia="Times New Roman" w:hAnsi="Times New Roman" w:cs="Times New Roman"/>
-          <w:sz w:val="24"/>
-          <w:szCs w:val="24"/>
-        </w:rPr>
-        <w:t xml:space="preserve"> there any security features th</w:t>
-      </w:r>
-      <w:r>
-        <w:rPr>
-          <w:rFonts w:ascii="Times New Roman" w:eastAsia="Times New Roman" w:hAnsi="Times New Roman" w:cs="Times New Roman"/>
-          <w:sz w:val="24"/>
-          <w:szCs w:val="24"/>
-        </w:rPr>
-        <w:t>at need implemented?</w:t>
+      <w:r>
+        <w:rPr>
+          <w:rFonts w:ascii="Times New Roman" w:eastAsia="Times New Roman" w:hAnsi="Times New Roman" w:cs="Times New Roman"/>
+          <w:sz w:val="24"/>
+          <w:szCs w:val="24"/>
+        </w:rPr>
+        <w:t>Are there any security features that need implemented?</w:t>
       </w:r>
     </w:p>
     <w:p>
@@ -2924,17 +2763,12 @@
         <w:spacing w:line="480" w:lineRule="auto"/>
       </w:pPr>
       <w:proofErr w:type="spellStart"/>
-      <w:proofErr w:type="gramStart"/>
       <w:r>
         <w:t>IntelliScanner</w:t>
       </w:r>
       <w:proofErr w:type="spellEnd"/>
       <w:r>
-        <w:t>,</w:t>
-      </w:r>
-      <w:proofErr w:type="gramEnd"/>
-      <w:r>
-        <w:t xml:space="preserve"> or barcode scanner software (e.g. </w:t>
+        <w:t xml:space="preserve">, or barcode scanner software (e.g. </w:t>
       </w:r>
       <w:proofErr w:type="spellStart"/>
       <w:r>
@@ -3107,54 +2941,107 @@
     <w:p>
       <w:pPr>
         <w:spacing w:line="480" w:lineRule="auto"/>
-      </w:pPr>
-    </w:p>
-    <w:p>
-      <w:pPr>
-        <w:spacing w:line="480" w:lineRule="auto"/>
-      </w:pPr>
-    </w:p>
-    <w:p>
-      <w:pPr>
-        <w:spacing w:line="480" w:lineRule="auto"/>
-      </w:pPr>
-    </w:p>
-    <w:p>
-      <w:pPr>
-        <w:spacing w:line="480" w:lineRule="auto"/>
-      </w:pPr>
+        <w:rPr>
+          <w:rFonts w:ascii="Times New Roman" w:hAnsi="Times New Roman" w:cs="Times New Roman"/>
+          <w:b/>
+          <w:sz w:val="24"/>
+        </w:rPr>
+      </w:pPr>
+      <w:r>
+        <w:rPr>
+          <w:rFonts w:ascii="Times New Roman" w:hAnsi="Times New Roman" w:cs="Times New Roman"/>
+          <w:b/>
+          <w:sz w:val="24"/>
+        </w:rPr>
+        <w:t>Individual Participation</w:t>
+      </w:r>
+    </w:p>
+    <w:p>
+      <w:pPr>
+        <w:spacing w:line="480" w:lineRule="auto"/>
+        <w:rPr>
+          <w:rFonts w:ascii="Times New Roman" w:hAnsi="Times New Roman" w:cs="Times New Roman"/>
+          <w:sz w:val="24"/>
+        </w:rPr>
+      </w:pPr>
+      <w:r>
+        <w:rPr>
+          <w:rFonts w:ascii="Times New Roman" w:hAnsi="Times New Roman" w:cs="Times New Roman"/>
+          <w:sz w:val="24"/>
+        </w:rPr>
+        <w:t>Michael Weaver: Formatting, General Assistance, Initial outline which has since been rewritten.</w:t>
+      </w:r>
       <w:bookmarkStart w:id="0" w:name="_GoBack"/>
       <w:bookmarkEnd w:id="0"/>
     </w:p>
     <w:p>
       <w:pPr>
         <w:spacing w:line="480" w:lineRule="auto"/>
-      </w:pPr>
-      <w:bookmarkStart w:id="1" w:name="_gjdgxs" w:colFirst="0" w:colLast="0"/>
-      <w:bookmarkEnd w:id="1"/>
-    </w:p>
-    <w:p>
-      <w:pPr>
-        <w:spacing w:line="480" w:lineRule="auto"/>
-      </w:pPr>
-      <w:r>
-        <w:rPr>
-          <w:rFonts w:ascii="Times New Roman" w:eastAsia="Times New Roman" w:hAnsi="Times New Roman" w:cs="Times New Roman"/>
-          <w:sz w:val="24"/>
-          <w:szCs w:val="24"/>
-          <w:u w:val="single"/>
-        </w:rPr>
-        <w:t>:</w:t>
-      </w:r>
-    </w:p>
-    <w:p>
-      <w:pPr>
-        <w:spacing w:line="480" w:lineRule="auto"/>
-      </w:pPr>
-    </w:p>
-    <w:p>
-      <w:pPr>
-        <w:spacing w:line="480" w:lineRule="auto"/>
+        <w:rPr>
+          <w:rFonts w:ascii="Times New Roman" w:eastAsia="Times New Roman" w:hAnsi="Times New Roman" w:cs="Times New Roman"/>
+          <w:sz w:val="24"/>
+          <w:szCs w:val="24"/>
+        </w:rPr>
+      </w:pPr>
+      <w:r>
+        <w:rPr>
+          <w:rFonts w:ascii="Times New Roman" w:eastAsia="Times New Roman" w:hAnsi="Times New Roman" w:cs="Times New Roman"/>
+          <w:sz w:val="24"/>
+          <w:szCs w:val="24"/>
+        </w:rPr>
+        <w:t xml:space="preserve">Kris Hayes: </w:t>
+      </w:r>
+    </w:p>
+    <w:p>
+      <w:pPr>
+        <w:spacing w:line="480" w:lineRule="auto"/>
+        <w:rPr>
+          <w:rFonts w:ascii="Times New Roman" w:eastAsia="Times New Roman" w:hAnsi="Times New Roman" w:cs="Times New Roman"/>
+          <w:sz w:val="24"/>
+          <w:szCs w:val="24"/>
+        </w:rPr>
+      </w:pPr>
+      <w:r>
+        <w:rPr>
+          <w:rFonts w:ascii="Times New Roman" w:eastAsia="Times New Roman" w:hAnsi="Times New Roman" w:cs="Times New Roman"/>
+          <w:sz w:val="24"/>
+          <w:szCs w:val="24"/>
+        </w:rPr>
+        <w:t xml:space="preserve">Aaron Fonseca: </w:t>
+      </w:r>
+    </w:p>
+    <w:p>
+      <w:pPr>
+        <w:spacing w:line="480" w:lineRule="auto"/>
+        <w:rPr>
+          <w:rFonts w:ascii="Times New Roman" w:hAnsi="Times New Roman" w:cs="Times New Roman"/>
+          <w:sz w:val="24"/>
+        </w:rPr>
+      </w:pPr>
+      <w:r>
+        <w:rPr>
+          <w:rFonts w:ascii="Times New Roman" w:eastAsia="Times New Roman" w:hAnsi="Times New Roman" w:cs="Times New Roman"/>
+          <w:sz w:val="24"/>
+          <w:szCs w:val="24"/>
+        </w:rPr>
+        <w:t>Brian Castro</w:t>
+      </w:r>
+      <w:r>
+        <w:rPr>
+          <w:rFonts w:ascii="Times New Roman" w:eastAsia="Times New Roman" w:hAnsi="Times New Roman" w:cs="Times New Roman"/>
+          <w:sz w:val="24"/>
+          <w:szCs w:val="24"/>
+        </w:rPr>
+        <w:t xml:space="preserve">: </w:t>
+      </w:r>
+    </w:p>
+    <w:p>
+      <w:pPr>
+        <w:spacing w:line="480" w:lineRule="auto"/>
+        <w:rPr>
+          <w:rFonts w:ascii="Times New Roman" w:hAnsi="Times New Roman" w:cs="Times New Roman"/>
+          <w:sz w:val="24"/>
+        </w:rPr>
       </w:pPr>
     </w:p>
     <w:sectPr>
@@ -3168,8 +3055,8 @@
 </file>
 
 <file path=word/numbering.xml><?xml version="1.0" encoding="utf-8"?>
-<w:numbering xmlns:wpc="http://schemas.microsoft.com/office/word/2010/wordprocessingCanvas" xmlns:mc="http://schemas.openxmlformats.org/markup-compatibility/2006" xmlns:o="urn:schemas-microsoft-com:office:office" xmlns:r="http://schemas.openxmlformats.org/officeDocument/2006/relationships" xmlns:m="http://schemas.openxmlformats.org/officeDocument/2006/math" xmlns:v="urn:schemas-microsoft-com:vml" xmlns:wp14="http://schemas.microsoft.com/office/word/2010/wordprocessingDrawing" xmlns:wp="http://schemas.openxmlformats.org/drawingml/2006/wordprocessingDrawing" xmlns:w10="urn:schemas-microsoft-com:office:word" xmlns:w="http://schemas.openxmlformats.org/wordprocessingml/2006/main" xmlns:w14="http://schemas.microsoft.com/office/word/2010/wordml" xmlns:wpg="http://schemas.microsoft.com/office/word/2010/wordprocessingGroup" xmlns:wpi="http://schemas.microsoft.com/office/word/2010/wordprocessingInk" xmlns:wne="http://schemas.microsoft.com/office/word/2006/wordml" xmlns:wps="http://schemas.microsoft.com/office/word/2010/wordprocessingShape" mc:Ignorable="w14 wp14">
-  <w:abstractNum w:abstractNumId="0">
+<w:numbering xmlns:wpc="http://schemas.microsoft.com/office/word/2010/wordprocessingCanvas" xmlns:cx="http://schemas.microsoft.com/office/drawing/2014/chartex" xmlns:cx1="http://schemas.microsoft.com/office/drawing/2015/9/8/chartex" xmlns:cx2="http://schemas.microsoft.com/office/drawing/2015/10/21/chartex" xmlns:mc="http://schemas.openxmlformats.org/markup-compatibility/2006" xmlns:o="urn:schemas-microsoft-com:office:office" xmlns:r="http://schemas.openxmlformats.org/officeDocument/2006/relationships" xmlns:m="http://schemas.openxmlformats.org/officeDocument/2006/math" xmlns:v="urn:schemas-microsoft-com:vml" xmlns:wp14="http://schemas.microsoft.com/office/word/2010/wordprocessingDrawing" xmlns:wp="http://schemas.openxmlformats.org/drawingml/2006/wordprocessingDrawing" xmlns:w10="urn:schemas-microsoft-com:office:word" xmlns:w="http://schemas.openxmlformats.org/wordprocessingml/2006/main" xmlns:w14="http://schemas.microsoft.com/office/word/2010/wordml" xmlns:w15="http://schemas.microsoft.com/office/word/2012/wordml" xmlns:w16se="http://schemas.microsoft.com/office/word/2015/wordml/symex" xmlns:wpg="http://schemas.microsoft.com/office/word/2010/wordprocessingGroup" xmlns:wpi="http://schemas.microsoft.com/office/word/2010/wordprocessingInk" xmlns:wne="http://schemas.microsoft.com/office/word/2006/wordml" xmlns:wps="http://schemas.microsoft.com/office/word/2010/wordprocessingShape" mc:Ignorable="w14 w15 w16se wp14">
+  <w:abstractNum w:abstractNumId="0" w15:restartNumberingAfterBreak="0">
     <w:nsid w:val="04B1347C"/>
     <w:multiLevelType w:val="multilevel"/>
     <w:tmpl w:val="A70277DC"/>
@@ -3282,7 +3169,7 @@
       </w:rPr>
     </w:lvl>
   </w:abstractNum>
-  <w:abstractNum w:abstractNumId="1">
+  <w:abstractNum w:abstractNumId="1" w15:restartNumberingAfterBreak="0">
     <w:nsid w:val="0EB574D7"/>
     <w:multiLevelType w:val="hybridMultilevel"/>
     <w:tmpl w:val="7C3228EE"/>
@@ -3371,7 +3258,7 @@
       </w:pPr>
     </w:lvl>
   </w:abstractNum>
-  <w:abstractNum w:abstractNumId="2">
+  <w:abstractNum w:abstractNumId="2" w15:restartNumberingAfterBreak="0">
     <w:nsid w:val="1BCD3CA1"/>
     <w:multiLevelType w:val="hybridMultilevel"/>
     <w:tmpl w:val="7212B712"/>
@@ -3484,7 +3371,7 @@
       </w:rPr>
     </w:lvl>
   </w:abstractNum>
-  <w:abstractNum w:abstractNumId="3">
+  <w:abstractNum w:abstractNumId="3" w15:restartNumberingAfterBreak="0">
     <w:nsid w:val="2DED256D"/>
     <w:multiLevelType w:val="hybridMultilevel"/>
     <w:tmpl w:val="FA32E57A"/>
@@ -3597,7 +3484,7 @@
       </w:rPr>
     </w:lvl>
   </w:abstractNum>
-  <w:abstractNum w:abstractNumId="4">
+  <w:abstractNum w:abstractNumId="4" w15:restartNumberingAfterBreak="0">
     <w:nsid w:val="353201A1"/>
     <w:multiLevelType w:val="hybridMultilevel"/>
     <w:tmpl w:val="34A0436E"/>
@@ -3710,7 +3597,7 @@
       </w:rPr>
     </w:lvl>
   </w:abstractNum>
-  <w:abstractNum w:abstractNumId="5">
+  <w:abstractNum w:abstractNumId="5" w15:restartNumberingAfterBreak="0">
     <w:nsid w:val="3CD902E9"/>
     <w:multiLevelType w:val="multilevel"/>
     <w:tmpl w:val="AB882E92"/>
@@ -3796,7 +3683,7 @@
       </w:pPr>
     </w:lvl>
   </w:abstractNum>
-  <w:abstractNum w:abstractNumId="6">
+  <w:abstractNum w:abstractNumId="6" w15:restartNumberingAfterBreak="0">
     <w:nsid w:val="3FCE0FC8"/>
     <w:multiLevelType w:val="hybridMultilevel"/>
     <w:tmpl w:val="25DCCABE"/>
@@ -3882,7 +3769,7 @@
       </w:pPr>
     </w:lvl>
   </w:abstractNum>
-  <w:abstractNum w:abstractNumId="7">
+  <w:abstractNum w:abstractNumId="7" w15:restartNumberingAfterBreak="0">
     <w:nsid w:val="541C77AA"/>
     <w:multiLevelType w:val="hybridMultilevel"/>
     <w:tmpl w:val="F92EF5B2"/>
@@ -3995,7 +3882,7 @@
       </w:rPr>
     </w:lvl>
   </w:abstractNum>
-  <w:abstractNum w:abstractNumId="8">
+  <w:abstractNum w:abstractNumId="8" w15:restartNumberingAfterBreak="0">
     <w:nsid w:val="579F2E75"/>
     <w:multiLevelType w:val="hybridMultilevel"/>
     <w:tmpl w:val="0F383BC2"/>
@@ -4108,7 +3995,7 @@
       </w:rPr>
     </w:lvl>
   </w:abstractNum>
-  <w:abstractNum w:abstractNumId="9">
+  <w:abstractNum w:abstractNumId="9" w15:restartNumberingAfterBreak="0">
     <w:nsid w:val="6499125F"/>
     <w:multiLevelType w:val="hybridMultilevel"/>
     <w:tmpl w:val="F5E27B1C"/>
@@ -4221,7 +4108,7 @@
       </w:rPr>
     </w:lvl>
   </w:abstractNum>
-  <w:abstractNum w:abstractNumId="10">
+  <w:abstractNum w:abstractNumId="10" w15:restartNumberingAfterBreak="0">
     <w:nsid w:val="661F6E6A"/>
     <w:multiLevelType w:val="hybridMultilevel"/>
     <w:tmpl w:val="2A6E2A14"/>
@@ -4333,7 +4220,7 @@
       </w:rPr>
     </w:lvl>
   </w:abstractNum>
-  <w:abstractNum w:abstractNumId="11">
+  <w:abstractNum w:abstractNumId="11" w15:restartNumberingAfterBreak="0">
     <w:nsid w:val="6E200C80"/>
     <w:multiLevelType w:val="hybridMultilevel"/>
     <w:tmpl w:val="5E9AAE78"/>
@@ -4446,7 +4333,7 @@
       </w:rPr>
     </w:lvl>
   </w:abstractNum>
-  <w:abstractNum w:abstractNumId="12">
+  <w:abstractNum w:abstractNumId="12" w15:restartNumberingAfterBreak="0">
     <w:nsid w:val="6FC9449B"/>
     <w:multiLevelType w:val="hybridMultilevel"/>
     <w:tmpl w:val="1588828A"/>
@@ -4532,7 +4419,7 @@
       </w:pPr>
     </w:lvl>
   </w:abstractNum>
-  <w:abstractNum w:abstractNumId="13">
+  <w:abstractNum w:abstractNumId="13" w15:restartNumberingAfterBreak="0">
     <w:nsid w:val="734C013A"/>
     <w:multiLevelType w:val="multilevel"/>
     <w:tmpl w:val="58C01B4C"/>
@@ -4645,7 +4532,7 @@
       </w:rPr>
     </w:lvl>
   </w:abstractNum>
-  <w:abstractNum w:abstractNumId="14">
+  <w:abstractNum w:abstractNumId="14" w15:restartNumberingAfterBreak="0">
     <w:nsid w:val="7D433D5D"/>
     <w:multiLevelType w:val="hybridMultilevel"/>
     <w:tmpl w:val="C352B38A"/>
@@ -4807,7 +4694,7 @@
 </file>
 
 <file path=word/styles.xml><?xml version="1.0" encoding="utf-8"?>
-<w:styles xmlns:mc="http://schemas.openxmlformats.org/markup-compatibility/2006" xmlns:r="http://schemas.openxmlformats.org/officeDocument/2006/relationships" xmlns:w="http://schemas.openxmlformats.org/wordprocessingml/2006/main" xmlns:w14="http://schemas.microsoft.com/office/word/2010/wordml" mc:Ignorable="w14">
+<w:styles xmlns:mc="http://schemas.openxmlformats.org/markup-compatibility/2006" xmlns:r="http://schemas.openxmlformats.org/officeDocument/2006/relationships" xmlns:w="http://schemas.openxmlformats.org/wordprocessingml/2006/main" xmlns:w14="http://schemas.microsoft.com/office/word/2010/wordml" xmlns:w15="http://schemas.microsoft.com/office/word/2012/wordml" xmlns:w16se="http://schemas.microsoft.com/office/word/2015/wordml/symex" mc:Ignorable="w14 w15 w16se">
   <w:docDefaults>
     <w:rPrDefault>
       <w:rPr>
@@ -4824,144 +4711,380 @@
       </w:pPr>
     </w:pPrDefault>
   </w:docDefaults>
-  <w:latentStyles w:defLockedState="0" w:defUIPriority="99" w:defSemiHidden="1" w:defUnhideWhenUsed="1" w:defQFormat="0" w:count="267">
-    <w:lsdException w:name="Normal" w:semiHidden="0" w:uiPriority="0" w:unhideWhenUsed="0" w:qFormat="1"/>
-    <w:lsdException w:name="heading 1" w:semiHidden="0" w:uiPriority="9" w:unhideWhenUsed="0" w:qFormat="1"/>
-    <w:lsdException w:name="heading 2" w:uiPriority="9" w:qFormat="1"/>
-    <w:lsdException w:name="heading 3" w:uiPriority="9" w:qFormat="1"/>
-    <w:lsdException w:name="heading 4" w:uiPriority="9" w:qFormat="1"/>
-    <w:lsdException w:name="heading 5" w:uiPriority="9" w:qFormat="1"/>
-    <w:lsdException w:name="heading 6" w:uiPriority="9" w:qFormat="1"/>
-    <w:lsdException w:name="heading 7" w:uiPriority="9" w:qFormat="1"/>
-    <w:lsdException w:name="heading 8" w:uiPriority="9" w:qFormat="1"/>
-    <w:lsdException w:name="heading 9" w:uiPriority="9" w:qFormat="1"/>
-    <w:lsdException w:name="toc 1" w:uiPriority="39"/>
-    <w:lsdException w:name="toc 2" w:uiPriority="39"/>
-    <w:lsdException w:name="toc 3" w:uiPriority="39"/>
-    <w:lsdException w:name="toc 4" w:uiPriority="39"/>
-    <w:lsdException w:name="toc 5" w:uiPriority="39"/>
-    <w:lsdException w:name="toc 6" w:uiPriority="39"/>
-    <w:lsdException w:name="toc 7" w:uiPriority="39"/>
-    <w:lsdException w:name="toc 8" w:uiPriority="39"/>
-    <w:lsdException w:name="toc 9" w:uiPriority="39"/>
-    <w:lsdException w:name="caption" w:uiPriority="35" w:qFormat="1"/>
-    <w:lsdException w:name="Title" w:semiHidden="0" w:uiPriority="10" w:unhideWhenUsed="0" w:qFormat="1"/>
-    <w:lsdException w:name="Default Paragraph Font" w:uiPriority="1"/>
-    <w:lsdException w:name="Subtitle" w:semiHidden="0" w:uiPriority="11" w:unhideWhenUsed="0" w:qFormat="1"/>
-    <w:lsdException w:name="Strong" w:semiHidden="0" w:uiPriority="22" w:unhideWhenUsed="0" w:qFormat="1"/>
-    <w:lsdException w:name="Emphasis" w:semiHidden="0" w:uiPriority="20" w:unhideWhenUsed="0" w:qFormat="1"/>
-    <w:lsdException w:name="Table Grid" w:semiHidden="0" w:uiPriority="59" w:unhideWhenUsed="0"/>
-    <w:lsdException w:name="Placeholder Text" w:unhideWhenUsed="0"/>
-    <w:lsdException w:name="No Spacing" w:semiHidden="0" w:uiPriority="1" w:unhideWhenUsed="0" w:qFormat="1"/>
-    <w:lsdException w:name="Light Shading" w:semiHidden="0" w:uiPriority="60" w:unhideWhenUsed="0"/>
-    <w:lsdException w:name="Light List" w:semiHidden="0" w:uiPriority="61" w:unhideWhenUsed="0"/>
-    <w:lsdException w:name="Light Grid" w:semiHidden="0" w:uiPriority="62" w:unhideWhenUsed="0"/>
-    <w:lsdException w:name="Medium Shading 1" w:semiHidden="0" w:uiPriority="63" w:unhideWhenUsed="0"/>
-    <w:lsdException w:name="Medium Shading 2" w:semiHidden="0" w:uiPriority="64" w:unhideWhenUsed="0"/>
-    <w:lsdException w:name="Medium List 1" w:semiHidden="0" w:uiPriority="65" w:unhideWhenUsed="0"/>
-    <w:lsdException w:name="Medium List 2" w:semiHidden="0" w:uiPriority="66" w:unhideWhenUsed="0"/>
-    <w:lsdException w:name="Medium Grid 1" w:semiHidden="0" w:uiPriority="67" w:unhideWhenUsed="0"/>
-    <w:lsdException w:name="Medium Grid 2" w:semiHidden="0" w:uiPriority="68" w:unhideWhenUsed="0"/>
-    <w:lsdException w:name="Medium Grid 3" w:semiHidden="0" w:uiPriority="69" w:unhideWhenUsed="0"/>
-    <w:lsdException w:name="Dark List" w:semiHidden="0" w:uiPriority="70" w:unhideWhenUsed="0"/>
-    <w:lsdException w:name="Colorful Shading" w:semiHidden="0" w:uiPriority="71" w:unhideWhenUsed="0"/>
-    <w:lsdException w:name="Colorful List" w:semiHidden="0" w:uiPriority="72" w:unhideWhenUsed="0"/>
-    <w:lsdException w:name="Colorful Grid" w:semiHidden="0" w:uiPriority="73" w:unhideWhenUsed="0"/>
-    <w:lsdException w:name="Light Shading Accent 1" w:semiHidden="0" w:uiPriority="60" w:unhideWhenUsed="0"/>
-    <w:lsdException w:name="Light List Accent 1" w:semiHidden="0" w:uiPriority="61" w:unhideWhenUsed="0"/>
-    <w:lsdException w:name="Light Grid Accent 1" w:semiHidden="0" w:uiPriority="62" w:unhideWhenUsed="0"/>
-    <w:lsdException w:name="Medium Shading 1 Accent 1" w:semiHidden="0" w:uiPriority="63" w:unhideWhenUsed="0"/>
-    <w:lsdException w:name="Medium Shading 2 Accent 1" w:semiHidden="0" w:uiPriority="64" w:unhideWhenUsed="0"/>
-    <w:lsdException w:name="Medium List 1 Accent 1" w:semiHidden="0" w:uiPriority="65" w:unhideWhenUsed="0"/>
-    <w:lsdException w:name="Revision" w:unhideWhenUsed="0"/>
-    <w:lsdException w:name="List Paragraph" w:semiHidden="0" w:uiPriority="34" w:unhideWhenUsed="0" w:qFormat="1"/>
-    <w:lsdException w:name="Quote" w:semiHidden="0" w:uiPriority="29" w:unhideWhenUsed="0" w:qFormat="1"/>
-    <w:lsdException w:name="Intense Quote" w:semiHidden="0" w:uiPriority="30" w:unhideWhenUsed="0" w:qFormat="1"/>
-    <w:lsdException w:name="Medium List 2 Accent 1" w:semiHidden="0" w:uiPriority="66" w:unhideWhenUsed="0"/>
-    <w:lsdException w:name="Medium Grid 1 Accent 1" w:semiHidden="0" w:uiPriority="67" w:unhideWhenUsed="0"/>
-    <w:lsdException w:name="Medium Grid 2 Accent 1" w:semiHidden="0" w:uiPriority="68" w:unhideWhenUsed="0"/>
-    <w:lsdException w:name="Medium Grid 3 Accent 1" w:semiHidden="0" w:uiPriority="69" w:unhideWhenUsed="0"/>
-    <w:lsdException w:name="Dark List Accent 1" w:semiHidden="0" w:uiPriority="70" w:unhideWhenUsed="0"/>
-    <w:lsdException w:name="Colorful Shading Accent 1" w:semiHidden="0" w:uiPriority="71" w:unhideWhenUsed="0"/>
-    <w:lsdException w:name="Colorful List Accent 1" w:semiHidden="0" w:uiPriority="72" w:unhideWhenUsed="0"/>
-    <w:lsdException w:name="Colorful Grid Accent 1" w:semiHidden="0" w:uiPriority="73" w:unhideWhenUsed="0"/>
-    <w:lsdException w:name="Light Shading Accent 2" w:semiHidden="0" w:uiPriority="60" w:unhideWhenUsed="0"/>
-    <w:lsdException w:name="Light List Accent 2" w:semiHidden="0" w:uiPriority="61" w:unhideWhenUsed="0"/>
-    <w:lsdException w:name="Light Grid Accent 2" w:semiHidden="0" w:uiPriority="62" w:unhideWhenUsed="0"/>
-    <w:lsdException w:name="Medium Shading 1 Accent 2" w:semiHidden="0" w:uiPriority="63" w:unhideWhenUsed="0"/>
-    <w:lsdException w:name="Medium Shading 2 Accent 2" w:semiHidden="0" w:uiPriority="64" w:unhideWhenUsed="0"/>
-    <w:lsdException w:name="Medium List 1 Accent 2" w:semiHidden="0" w:uiPriority="65" w:unhideWhenUsed="0"/>
-    <w:lsdException w:name="Medium List 2 Accent 2" w:semiHidden="0" w:uiPriority="66" w:unhideWhenUsed="0"/>
-    <w:lsdException w:name="Medium Grid 1 Accent 2" w:semiHidden="0" w:uiPriority="67" w:unhideWhenUsed="0"/>
-    <w:lsdException w:name="Medium Grid 2 Accent 2" w:semiHidden="0" w:uiPriority="68" w:unhideWhenUsed="0"/>
-    <w:lsdException w:name="Medium Grid 3 Accent 2" w:semiHidden="0" w:uiPriority="69" w:unhideWhenUsed="0"/>
-    <w:lsdException w:name="Dark List Accent 2" w:semiHidden="0" w:uiPriority="70" w:unhideWhenUsed="0"/>
-    <w:lsdException w:name="Colorful Shading Accent 2" w:semiHidden="0" w:uiPriority="71" w:unhideWhenUsed="0"/>
-    <w:lsdException w:name="Colorful List Accent 2" w:semiHidden="0" w:uiPriority="72" w:unhideWhenUsed="0"/>
-    <w:lsdException w:name="Colorful Grid Accent 2" w:semiHidden="0" w:uiPriority="73" w:unhideWhenUsed="0"/>
-    <w:lsdException w:name="Light Shading Accent 3" w:semiHidden="0" w:uiPriority="60" w:unhideWhenUsed="0"/>
-    <w:lsdException w:name="Light List Accent 3" w:semiHidden="0" w:uiPriority="61" w:unhideWhenUsed="0"/>
-    <w:lsdException w:name="Light Grid Accent 3" w:semiHidden="0" w:uiPriority="62" w:unhideWhenUsed="0"/>
-    <w:lsdException w:name="Medium Shading 1 Accent 3" w:semiHidden="0" w:uiPriority="63" w:unhideWhenUsed="0"/>
-    <w:lsdException w:name="Medium Shading 2 Accent 3" w:semiHidden="0" w:uiPriority="64" w:unhideWhenUsed="0"/>
-    <w:lsdException w:name="Medium List 1 Accent 3" w:semiHidden="0" w:uiPriority="65" w:unhideWhenUsed="0"/>
-    <w:lsdException w:name="Medium List 2 Accent 3" w:semiHidden="0" w:uiPriority="66" w:unhideWhenUsed="0"/>
-    <w:lsdException w:name="Medium Grid 1 Accent 3" w:semiHidden="0" w:uiPriority="67" w:unhideWhenUsed="0"/>
-    <w:lsdException w:name="Medium Grid 2 Accent 3" w:semiHidden="0" w:uiPriority="68" w:unhideWhenUsed="0"/>
-    <w:lsdException w:name="Medium Grid 3 Accent 3" w:semiHidden="0" w:uiPriority="69" w:unhideWhenUsed="0"/>
-    <w:lsdException w:name="Dark List Accent 3" w:semiHidden="0" w:uiPriority="70" w:unhideWhenUsed="0"/>
-    <w:lsdException w:name="Colorful Shading Accent 3" w:semiHidden="0" w:uiPriority="71" w:unhideWhenUsed="0"/>
-    <w:lsdException w:name="Colorful List Accent 3" w:semiHidden="0" w:uiPriority="72" w:unhideWhenUsed="0"/>
-    <w:lsdException w:name="Colorful Grid Accent 3" w:semiHidden="0" w:uiPriority="73" w:unhideWhenUsed="0"/>
-    <w:lsdException w:name="Light Shading Accent 4" w:semiHidden="0" w:uiPriority="60" w:unhideWhenUsed="0"/>
-    <w:lsdException w:name="Light List Accent 4" w:semiHidden="0" w:uiPriority="61" w:unhideWhenUsed="0"/>
-    <w:lsdException w:name="Light Grid Accent 4" w:semiHidden="0" w:uiPriority="62" w:unhideWhenUsed="0"/>
-    <w:lsdException w:name="Medium Shading 1 Accent 4" w:semiHidden="0" w:uiPriority="63" w:unhideWhenUsed="0"/>
-    <w:lsdException w:name="Medium Shading 2 Accent 4" w:semiHidden="0" w:uiPriority="64" w:unhideWhenUsed="0"/>
-    <w:lsdException w:name="Medium List 1 Accent 4" w:semiHidden="0" w:uiPriority="65" w:unhideWhenUsed="0"/>
-    <w:lsdException w:name="Medium List 2 Accent 4" w:semiHidden="0" w:uiPriority="66" w:unhideWhenUsed="0"/>
-    <w:lsdException w:name="Medium Grid 1 Accent 4" w:semiHidden="0" w:uiPriority="67" w:unhideWhenUsed="0"/>
-    <w:lsdException w:name="Medium Grid 2 Accent 4" w:semiHidden="0" w:uiPriority="68" w:unhideWhenUsed="0"/>
-    <w:lsdException w:name="Medium Grid 3 Accent 4" w:semiHidden="0" w:uiPriority="69" w:unhideWhenUsed="0"/>
-    <w:lsdException w:name="Dark List Accent 4" w:semiHidden="0" w:uiPriority="70" w:unhideWhenUsed="0"/>
-    <w:lsdException w:name="Colorful Shading Accent 4" w:semiHidden="0" w:uiPriority="71" w:unhideWhenUsed="0"/>
-    <w:lsdException w:name="Colorful List Accent 4" w:semiHidden="0" w:uiPriority="72" w:unhideWhenUsed="0"/>
-    <w:lsdException w:name="Colorful Grid Accent 4" w:semiHidden="0" w:uiPriority="73" w:unhideWhenUsed="0"/>
-    <w:lsdException w:name="Light Shading Accent 5" w:semiHidden="0" w:uiPriority="60" w:unhideWhenUsed="0"/>
-    <w:lsdException w:name="Light List Accent 5" w:semiHidden="0" w:uiPriority="61" w:unhideWhenUsed="0"/>
-    <w:lsdException w:name="Light Grid Accent 5" w:semiHidden="0" w:uiPriority="62" w:unhideWhenUsed="0"/>
-    <w:lsdException w:name="Medium Shading 1 Accent 5" w:semiHidden="0" w:uiPriority="63" w:unhideWhenUsed="0"/>
-    <w:lsdException w:name="Medium Shading 2 Accent 5" w:semiHidden="0" w:uiPriority="64" w:unhideWhenUsed="0"/>
-    <w:lsdException w:name="Medium List 1 Accent 5" w:semiHidden="0" w:uiPriority="65" w:unhideWhenUsed="0"/>
-    <w:lsdException w:name="Medium List 2 Accent 5" w:semiHidden="0" w:uiPriority="66" w:unhideWhenUsed="0"/>
-    <w:lsdException w:name="Medium Grid 1 Accent 5" w:semiHidden="0" w:uiPriority="67" w:unhideWhenUsed="0"/>
-    <w:lsdException w:name="Medium Grid 2 Accent 5" w:semiHidden="0" w:uiPriority="68" w:unhideWhenUsed="0"/>
-    <w:lsdException w:name="Medium Grid 3 Accent 5" w:semiHidden="0" w:uiPriority="69" w:unhideWhenUsed="0"/>
-    <w:lsdException w:name="Dark List Accent 5" w:semiHidden="0" w:uiPriority="70" w:unhideWhenUsed="0"/>
-    <w:lsdException w:name="Colorful Shading Accent 5" w:semiHidden="0" w:uiPriority="71" w:unhideWhenUsed="0"/>
-    <w:lsdException w:name="Colorful List Accent 5" w:semiHidden="0" w:uiPriority="72" w:unhideWhenUsed="0"/>
-    <w:lsdException w:name="Colorful Grid Accent 5" w:semiHidden="0" w:uiPriority="73" w:unhideWhenUsed="0"/>
-    <w:lsdException w:name="Light Shading Accent 6" w:semiHidden="0" w:uiPriority="60" w:unhideWhenUsed="0"/>
-    <w:lsdException w:name="Light List Accent 6" w:semiHidden="0" w:uiPriority="61" w:unhideWhenUsed="0"/>
-    <w:lsdException w:name="Light Grid Accent 6" w:semiHidden="0" w:uiPriority="62" w:unhideWhenUsed="0"/>
-    <w:lsdException w:name="Medium Shading 1 Accent 6" w:semiHidden="0" w:uiPriority="63" w:unhideWhenUsed="0"/>
-    <w:lsdException w:name="Medium Shading 2 Accent 6" w:semiHidden="0" w:uiPriority="64" w:unhideWhenUsed="0"/>
-    <w:lsdException w:name="Medium List 1 Accent 6" w:semiHidden="0" w:uiPriority="65" w:unhideWhenUsed="0"/>
-    <w:lsdException w:name="Medium List 2 Accent 6" w:semiHidden="0" w:uiPriority="66" w:unhideWhenUsed="0"/>
-    <w:lsdException w:name="Medium Grid 1 Accent 6" w:semiHidden="0" w:uiPriority="67" w:unhideWhenUsed="0"/>
-    <w:lsdException w:name="Medium Grid 2 Accent 6" w:semiHidden="0" w:uiPriority="68" w:unhideWhenUsed="0"/>
-    <w:lsdException w:name="Medium Grid 3 Accent 6" w:semiHidden="0" w:uiPriority="69" w:unhideWhenUsed="0"/>
-    <w:lsdException w:name="Dark List Accent 6" w:semiHidden="0" w:uiPriority="70" w:unhideWhenUsed="0"/>
-    <w:lsdException w:name="Colorful Shading Accent 6" w:semiHidden="0" w:uiPriority="71" w:unhideWhenUsed="0"/>
-    <w:lsdException w:name="Colorful List Accent 6" w:semiHidden="0" w:uiPriority="72" w:unhideWhenUsed="0"/>
-    <w:lsdException w:name="Colorful Grid Accent 6" w:semiHidden="0" w:uiPriority="73" w:unhideWhenUsed="0"/>
-    <w:lsdException w:name="Subtle Emphasis" w:semiHidden="0" w:uiPriority="19" w:unhideWhenUsed="0" w:qFormat="1"/>
-    <w:lsdException w:name="Intense Emphasis" w:semiHidden="0" w:uiPriority="21" w:unhideWhenUsed="0" w:qFormat="1"/>
-    <w:lsdException w:name="Subtle Reference" w:semiHidden="0" w:uiPriority="31" w:unhideWhenUsed="0" w:qFormat="1"/>
-    <w:lsdException w:name="Intense Reference" w:semiHidden="0" w:uiPriority="32" w:unhideWhenUsed="0" w:qFormat="1"/>
-    <w:lsdException w:name="Book Title" w:semiHidden="0" w:uiPriority="33" w:unhideWhenUsed="0" w:qFormat="1"/>
-    <w:lsdException w:name="Bibliography" w:uiPriority="37"/>
-    <w:lsdException w:name="TOC Heading" w:uiPriority="39" w:qFormat="1"/>
+  <w:latentStyles w:defLockedState="0" w:defUIPriority="99" w:defSemiHidden="0" w:defUnhideWhenUsed="0" w:defQFormat="0" w:count="373">
+    <w:lsdException w:name="Normal" w:uiPriority="0" w:qFormat="1"/>
+    <w:lsdException w:name="heading 1" w:uiPriority="9" w:qFormat="1"/>
+    <w:lsdException w:name="heading 2" w:semiHidden="1" w:uiPriority="9" w:unhideWhenUsed="1" w:qFormat="1"/>
+    <w:lsdException w:name="heading 3" w:semiHidden="1" w:uiPriority="9" w:unhideWhenUsed="1" w:qFormat="1"/>
+    <w:lsdException w:name="heading 4" w:semiHidden="1" w:uiPriority="9" w:unhideWhenUsed="1" w:qFormat="1"/>
+    <w:lsdException w:name="heading 5" w:semiHidden="1" w:uiPriority="9" w:unhideWhenUsed="1" w:qFormat="1"/>
+    <w:lsdException w:name="heading 6" w:semiHidden="1" w:uiPriority="9" w:unhideWhenUsed="1" w:qFormat="1"/>
+    <w:lsdException w:name="heading 7" w:semiHidden="1" w:uiPriority="9" w:unhideWhenUsed="1" w:qFormat="1"/>
+    <w:lsdException w:name="heading 8" w:semiHidden="1" w:uiPriority="9" w:unhideWhenUsed="1" w:qFormat="1"/>
+    <w:lsdException w:name="heading 9" w:semiHidden="1" w:uiPriority="9" w:unhideWhenUsed="1" w:qFormat="1"/>
+    <w:lsdException w:name="index 1" w:semiHidden="1" w:unhideWhenUsed="1"/>
+    <w:lsdException w:name="index 2" w:semiHidden="1" w:unhideWhenUsed="1"/>
+    <w:lsdException w:name="index 3" w:semiHidden="1" w:unhideWhenUsed="1"/>
+    <w:lsdException w:name="index 4" w:semiHidden="1" w:unhideWhenUsed="1"/>
+    <w:lsdException w:name="index 5" w:semiHidden="1" w:unhideWhenUsed="1"/>
+    <w:lsdException w:name="index 6" w:semiHidden="1" w:unhideWhenUsed="1"/>
+    <w:lsdException w:name="index 7" w:semiHidden="1" w:unhideWhenUsed="1"/>
+    <w:lsdException w:name="index 8" w:semiHidden="1" w:unhideWhenUsed="1"/>
+    <w:lsdException w:name="index 9" w:semiHidden="1" w:unhideWhenUsed="1"/>
+    <w:lsdException w:name="toc 1" w:semiHidden="1" w:uiPriority="39" w:unhideWhenUsed="1"/>
+    <w:lsdException w:name="toc 2" w:semiHidden="1" w:uiPriority="39" w:unhideWhenUsed="1"/>
+    <w:lsdException w:name="toc 3" w:semiHidden="1" w:uiPriority="39" w:unhideWhenUsed="1"/>
+    <w:lsdException w:name="toc 4" w:semiHidden="1" w:uiPriority="39" w:unhideWhenUsed="1"/>
+    <w:lsdException w:name="toc 5" w:semiHidden="1" w:uiPriority="39" w:unhideWhenUsed="1"/>
+    <w:lsdException w:name="toc 6" w:semiHidden="1" w:uiPriority="39" w:unhideWhenUsed="1"/>
+    <w:lsdException w:name="toc 7" w:semiHidden="1" w:uiPriority="39" w:unhideWhenUsed="1"/>
+    <w:lsdException w:name="toc 8" w:semiHidden="1" w:uiPriority="39" w:unhideWhenUsed="1"/>
+    <w:lsdException w:name="toc 9" w:semiHidden="1" w:uiPriority="39" w:unhideWhenUsed="1"/>
+    <w:lsdException w:name="Normal Indent" w:semiHidden="1" w:unhideWhenUsed="1"/>
+    <w:lsdException w:name="footnote text" w:semiHidden="1" w:unhideWhenUsed="1"/>
+    <w:lsdException w:name="annotation text" w:semiHidden="1" w:unhideWhenUsed="1"/>
+    <w:lsdException w:name="header" w:semiHidden="1" w:unhideWhenUsed="1"/>
+    <w:lsdException w:name="footer" w:semiHidden="1" w:unhideWhenUsed="1"/>
+    <w:lsdException w:name="index heading" w:semiHidden="1" w:unhideWhenUsed="1"/>
+    <w:lsdException w:name="caption" w:semiHidden="1" w:uiPriority="35" w:unhideWhenUsed="1" w:qFormat="1"/>
+    <w:lsdException w:name="table of figures" w:semiHidden="1" w:unhideWhenUsed="1"/>
+    <w:lsdException w:name="envelope address" w:semiHidden="1" w:unhideWhenUsed="1"/>
+    <w:lsdException w:name="envelope return" w:semiHidden="1" w:unhideWhenUsed="1"/>
+    <w:lsdException w:name="footnote reference" w:semiHidden="1" w:unhideWhenUsed="1"/>
+    <w:lsdException w:name="annotation reference" w:semiHidden="1" w:unhideWhenUsed="1"/>
+    <w:lsdException w:name="line number" w:semiHidden="1" w:unhideWhenUsed="1"/>
+    <w:lsdException w:name="page number" w:semiHidden="1" w:unhideWhenUsed="1"/>
+    <w:lsdException w:name="endnote reference" w:semiHidden="1" w:unhideWhenUsed="1"/>
+    <w:lsdException w:name="endnote text" w:semiHidden="1" w:unhideWhenUsed="1"/>
+    <w:lsdException w:name="table of authorities" w:semiHidden="1" w:unhideWhenUsed="1"/>
+    <w:lsdException w:name="macro" w:semiHidden="1" w:unhideWhenUsed="1"/>
+    <w:lsdException w:name="toa heading" w:semiHidden="1" w:unhideWhenUsed="1"/>
+    <w:lsdException w:name="List" w:semiHidden="1" w:unhideWhenUsed="1"/>
+    <w:lsdException w:name="List Bullet" w:semiHidden="1" w:unhideWhenUsed="1"/>
+    <w:lsdException w:name="List Number" w:semiHidden="1" w:unhideWhenUsed="1"/>
+    <w:lsdException w:name="List 2" w:semiHidden="1" w:unhideWhenUsed="1"/>
+    <w:lsdException w:name="List 3" w:semiHidden="1" w:unhideWhenUsed="1"/>
+    <w:lsdException w:name="List 4" w:semiHidden="1" w:unhideWhenUsed="1"/>
+    <w:lsdException w:name="List 5" w:semiHidden="1" w:unhideWhenUsed="1"/>
+    <w:lsdException w:name="List Bullet 2" w:semiHidden="1" w:unhideWhenUsed="1"/>
+    <w:lsdException w:name="List Bullet 3" w:semiHidden="1" w:unhideWhenUsed="1"/>
+    <w:lsdException w:name="List Bullet 4" w:semiHidden="1" w:unhideWhenUsed="1"/>
+    <w:lsdException w:name="List Bullet 5" w:semiHidden="1" w:unhideWhenUsed="1"/>
+    <w:lsdException w:name="List Number 2" w:semiHidden="1" w:unhideWhenUsed="1"/>
+    <w:lsdException w:name="List Number 3" w:semiHidden="1" w:unhideWhenUsed="1"/>
+    <w:lsdException w:name="List Number 4" w:semiHidden="1" w:unhideWhenUsed="1"/>
+    <w:lsdException w:name="List Number 5" w:semiHidden="1" w:unhideWhenUsed="1"/>
+    <w:lsdException w:name="Title" w:uiPriority="10" w:qFormat="1"/>
+    <w:lsdException w:name="Closing" w:semiHidden="1" w:unhideWhenUsed="1"/>
+    <w:lsdException w:name="Signature" w:semiHidden="1" w:unhideWhenUsed="1"/>
+    <w:lsdException w:name="Default Paragraph Font" w:semiHidden="1" w:uiPriority="1" w:unhideWhenUsed="1"/>
+    <w:lsdException w:name="Body Text" w:semiHidden="1" w:unhideWhenUsed="1"/>
+    <w:lsdException w:name="Body Text Indent" w:semiHidden="1" w:unhideWhenUsed="1"/>
+    <w:lsdException w:name="List Continue" w:semiHidden="1" w:unhideWhenUsed="1"/>
+    <w:lsdException w:name="List Continue 2" w:semiHidden="1" w:unhideWhenUsed="1"/>
+    <w:lsdException w:name="List Continue 3" w:semiHidden="1" w:unhideWhenUsed="1"/>
+    <w:lsdException w:name="List Continue 4" w:semiHidden="1" w:unhideWhenUsed="1"/>
+    <w:lsdException w:name="List Continue 5" w:semiHidden="1" w:unhideWhenUsed="1"/>
+    <w:lsdException w:name="Message Header" w:semiHidden="1" w:unhideWhenUsed="1"/>
+    <w:lsdException w:name="Subtitle" w:uiPriority="11" w:qFormat="1"/>
+    <w:lsdException w:name="Salutation" w:semiHidden="1" w:unhideWhenUsed="1"/>
+    <w:lsdException w:name="Date" w:semiHidden="1" w:unhideWhenUsed="1"/>
+    <w:lsdException w:name="Body Text First Indent" w:semiHidden="1" w:unhideWhenUsed="1"/>
+    <w:lsdException w:name="Body Text First Indent 2" w:semiHidden="1" w:unhideWhenUsed="1"/>
+    <w:lsdException w:name="Note Heading" w:semiHidden="1" w:unhideWhenUsed="1"/>
+    <w:lsdException w:name="Body Text 2" w:semiHidden="1" w:unhideWhenUsed="1"/>
+    <w:lsdException w:name="Body Text 3" w:semiHidden="1" w:unhideWhenUsed="1"/>
+    <w:lsdException w:name="Body Text Indent 2" w:semiHidden="1" w:unhideWhenUsed="1"/>
+    <w:lsdException w:name="Body Text Indent 3" w:semiHidden="1" w:unhideWhenUsed="1"/>
+    <w:lsdException w:name="Block Text" w:semiHidden="1" w:unhideWhenUsed="1"/>
+    <w:lsdException w:name="Hyperlink" w:semiHidden="1" w:unhideWhenUsed="1"/>
+    <w:lsdException w:name="FollowedHyperlink" w:semiHidden="1" w:unhideWhenUsed="1"/>
+    <w:lsdException w:name="Strong" w:uiPriority="22" w:qFormat="1"/>
+    <w:lsdException w:name="Emphasis" w:uiPriority="20" w:qFormat="1"/>
+    <w:lsdException w:name="Document Map" w:semiHidden="1" w:unhideWhenUsed="1"/>
+    <w:lsdException w:name="Plain Text" w:semiHidden="1" w:unhideWhenUsed="1"/>
+    <w:lsdException w:name="E-mail Signature" w:semiHidden="1" w:unhideWhenUsed="1"/>
+    <w:lsdException w:name="HTML Top of Form" w:semiHidden="1" w:unhideWhenUsed="1"/>
+    <w:lsdException w:name="HTML Bottom of Form" w:semiHidden="1" w:unhideWhenUsed="1"/>
+    <w:lsdException w:name="Normal (Web)" w:semiHidden="1" w:unhideWhenUsed="1"/>
+    <w:lsdException w:name="HTML Acronym" w:semiHidden="1" w:unhideWhenUsed="1"/>
+    <w:lsdException w:name="HTML Address" w:semiHidden="1" w:unhideWhenUsed="1"/>
+    <w:lsdException w:name="HTML Cite" w:semiHidden="1" w:unhideWhenUsed="1"/>
+    <w:lsdException w:name="HTML Code" w:semiHidden="1" w:unhideWhenUsed="1"/>
+    <w:lsdException w:name="HTML Definition" w:semiHidden="1" w:unhideWhenUsed="1"/>
+    <w:lsdException w:name="HTML Keyboard" w:semiHidden="1" w:unhideWhenUsed="1"/>
+    <w:lsdException w:name="HTML Preformatted" w:semiHidden="1" w:unhideWhenUsed="1"/>
+    <w:lsdException w:name="HTML Sample" w:semiHidden="1" w:unhideWhenUsed="1"/>
+    <w:lsdException w:name="HTML Typewriter" w:semiHidden="1" w:unhideWhenUsed="1"/>
+    <w:lsdException w:name="HTML Variable" w:semiHidden="1" w:unhideWhenUsed="1"/>
+    <w:lsdException w:name="Normal Table" w:semiHidden="1" w:unhideWhenUsed="1"/>
+    <w:lsdException w:name="annotation subject" w:semiHidden="1" w:unhideWhenUsed="1"/>
+    <w:lsdException w:name="No List" w:semiHidden="1" w:unhideWhenUsed="1"/>
+    <w:lsdException w:name="Outline List 1" w:semiHidden="1" w:unhideWhenUsed="1"/>
+    <w:lsdException w:name="Outline List 2" w:semiHidden="1" w:unhideWhenUsed="1"/>
+    <w:lsdException w:name="Outline List 3" w:semiHidden="1" w:unhideWhenUsed="1"/>
+    <w:lsdException w:name="Table Simple 1" w:semiHidden="1" w:unhideWhenUsed="1"/>
+    <w:lsdException w:name="Table Simple 2" w:semiHidden="1" w:unhideWhenUsed="1"/>
+    <w:lsdException w:name="Table Simple 3" w:semiHidden="1" w:unhideWhenUsed="1"/>
+    <w:lsdException w:name="Table Classic 1" w:semiHidden="1" w:unhideWhenUsed="1"/>
+    <w:lsdException w:name="Table Classic 2" w:semiHidden="1" w:unhideWhenUsed="1"/>
+    <w:lsdException w:name="Table Classic 3" w:semiHidden="1" w:unhideWhenUsed="1"/>
+    <w:lsdException w:name="Table Classic 4" w:semiHidden="1" w:unhideWhenUsed="1"/>
+    <w:lsdException w:name="Table Colorful 1" w:semiHidden="1" w:unhideWhenUsed="1"/>
+    <w:lsdException w:name="Table Colorful 2" w:semiHidden="1" w:unhideWhenUsed="1"/>
+    <w:lsdException w:name="Table Colorful 3" w:semiHidden="1" w:unhideWhenUsed="1"/>
+    <w:lsdException w:name="Table Columns 1" w:semiHidden="1" w:unhideWhenUsed="1"/>
+    <w:lsdException w:name="Table Columns 2" w:semiHidden="1" w:unhideWhenUsed="1"/>
+    <w:lsdException w:name="Table Columns 3" w:semiHidden="1" w:unhideWhenUsed="1"/>
+    <w:lsdException w:name="Table Columns 4" w:semiHidden="1" w:unhideWhenUsed="1"/>
+    <w:lsdException w:name="Table Columns 5" w:semiHidden="1" w:unhideWhenUsed="1"/>
+    <w:lsdException w:name="Table Grid 1" w:semiHidden="1" w:unhideWhenUsed="1"/>
+    <w:lsdException w:name="Table Grid 2" w:semiHidden="1" w:unhideWhenUsed="1"/>
+    <w:lsdException w:name="Table Grid 3" w:semiHidden="1" w:unhideWhenUsed="1"/>
+    <w:lsdException w:name="Table Grid 4" w:semiHidden="1" w:unhideWhenUsed="1"/>
+    <w:lsdException w:name="Table Grid 5" w:semiHidden="1" w:unhideWhenUsed="1"/>
+    <w:lsdException w:name="Table Grid 6" w:semiHidden="1" w:unhideWhenUsed="1"/>
+    <w:lsdException w:name="Table Grid 7" w:semiHidden="1" w:unhideWhenUsed="1"/>
+    <w:lsdException w:name="Table Grid 8" w:semiHidden="1" w:unhideWhenUsed="1"/>
+    <w:lsdException w:name="Table List 1" w:semiHidden="1" w:unhideWhenUsed="1"/>
+    <w:lsdException w:name="Table List 2" w:semiHidden="1" w:unhideWhenUsed="1"/>
+    <w:lsdException w:name="Table List 3" w:semiHidden="1" w:unhideWhenUsed="1"/>
+    <w:lsdException w:name="Table List 4" w:semiHidden="1" w:unhideWhenUsed="1"/>
+    <w:lsdException w:name="Table List 5" w:semiHidden="1" w:unhideWhenUsed="1"/>
+    <w:lsdException w:name="Table List 6" w:semiHidden="1" w:unhideWhenUsed="1"/>
+    <w:lsdException w:name="Table List 7" w:semiHidden="1" w:unhideWhenUsed="1"/>
+    <w:lsdException w:name="Table List 8" w:semiHidden="1" w:unhideWhenUsed="1"/>
+    <w:lsdException w:name="Table 3D effects 1" w:semiHidden="1" w:unhideWhenUsed="1"/>
+    <w:lsdException w:name="Table 3D effects 2" w:semiHidden="1" w:unhideWhenUsed="1"/>
+    <w:lsdException w:name="Table 3D effects 3" w:semiHidden="1" w:unhideWhenUsed="1"/>
+    <w:lsdException w:name="Table Contemporary" w:semiHidden="1" w:unhideWhenUsed="1"/>
+    <w:lsdException w:name="Table Elegant" w:semiHidden="1" w:unhideWhenUsed="1"/>
+    <w:lsdException w:name="Table Professional" w:semiHidden="1" w:unhideWhenUsed="1"/>
+    <w:lsdException w:name="Table Subtle 1" w:semiHidden="1" w:unhideWhenUsed="1"/>
+    <w:lsdException w:name="Table Subtle 2" w:semiHidden="1" w:unhideWhenUsed="1"/>
+    <w:lsdException w:name="Table Web 1" w:semiHidden="1" w:unhideWhenUsed="1"/>
+    <w:lsdException w:name="Table Web 2" w:semiHidden="1" w:unhideWhenUsed="1"/>
+    <w:lsdException w:name="Table Web 3" w:semiHidden="1" w:unhideWhenUsed="1"/>
+    <w:lsdException w:name="Balloon Text" w:semiHidden="1" w:unhideWhenUsed="1"/>
+    <w:lsdException w:name="Table Grid" w:semiHidden="1" w:uiPriority="59" w:unhideWhenUsed="1"/>
+    <w:lsdException w:name="Table Theme" w:semiHidden="1" w:unhideWhenUsed="1"/>
+    <w:lsdException w:name="Placeholder Text" w:semiHidden="1"/>
+    <w:lsdException w:name="No Spacing" w:uiPriority="1" w:qFormat="1"/>
+    <w:lsdException w:name="Light Shading" w:uiPriority="60"/>
+    <w:lsdException w:name="Light List" w:uiPriority="61"/>
+    <w:lsdException w:name="Light Grid" w:uiPriority="62"/>
+    <w:lsdException w:name="Medium Shading 1" w:uiPriority="63"/>
+    <w:lsdException w:name="Medium Shading 2" w:uiPriority="64"/>
+    <w:lsdException w:name="Medium List 1" w:uiPriority="65"/>
+    <w:lsdException w:name="Medium List 2" w:uiPriority="66"/>
+    <w:lsdException w:name="Medium Grid 1" w:uiPriority="67"/>
+    <w:lsdException w:name="Medium Grid 2" w:uiPriority="68"/>
+    <w:lsdException w:name="Medium Grid 3" w:uiPriority="69"/>
+    <w:lsdException w:name="Dark List" w:uiPriority="70"/>
+    <w:lsdException w:name="Colorful Shading" w:uiPriority="71"/>
+    <w:lsdException w:name="Colorful List" w:uiPriority="72"/>
+    <w:lsdException w:name="Colorful Grid" w:uiPriority="73"/>
+    <w:lsdException w:name="Light Shading Accent 1" w:uiPriority="60"/>
+    <w:lsdException w:name="Light List Accent 1" w:uiPriority="61"/>
+    <w:lsdException w:name="Light Grid Accent 1" w:uiPriority="62"/>
+    <w:lsdException w:name="Medium Shading 1 Accent 1" w:uiPriority="63"/>
+    <w:lsdException w:name="Medium Shading 2 Accent 1" w:uiPriority="64"/>
+    <w:lsdException w:name="Medium List 1 Accent 1" w:uiPriority="65"/>
+    <w:lsdException w:name="Revision" w:semiHidden="1"/>
+    <w:lsdException w:name="List Paragraph" w:uiPriority="34" w:qFormat="1"/>
+    <w:lsdException w:name="Quote" w:uiPriority="29" w:qFormat="1"/>
+    <w:lsdException w:name="Intense Quote" w:uiPriority="30" w:qFormat="1"/>
+    <w:lsdException w:name="Medium List 2 Accent 1" w:uiPriority="66"/>
+    <w:lsdException w:name="Medium Grid 1 Accent 1" w:uiPriority="67"/>
+    <w:lsdException w:name="Medium Grid 2 Accent 1" w:uiPriority="68"/>
+    <w:lsdException w:name="Medium Grid 3 Accent 1" w:uiPriority="69"/>
+    <w:lsdException w:name="Dark List Accent 1" w:uiPriority="70"/>
+    <w:lsdException w:name="Colorful Shading Accent 1" w:uiPriority="71"/>
+    <w:lsdException w:name="Colorful List Accent 1" w:uiPriority="72"/>
+    <w:lsdException w:name="Colorful Grid Accent 1" w:uiPriority="73"/>
+    <w:lsdException w:name="Light Shading Accent 2" w:uiPriority="60"/>
+    <w:lsdException w:name="Light List Accent 2" w:uiPriority="61"/>
+    <w:lsdException w:name="Light Grid Accent 2" w:uiPriority="62"/>
+    <w:lsdException w:name="Medium Shading 1 Accent 2" w:uiPriority="63"/>
+    <w:lsdException w:name="Medium Shading 2 Accent 2" w:uiPriority="64"/>
+    <w:lsdException w:name="Medium List 1 Accent 2" w:uiPriority="65"/>
+    <w:lsdException w:name="Medium List 2 Accent 2" w:uiPriority="66"/>
+    <w:lsdException w:name="Medium Grid 1 Accent 2" w:uiPriority="67"/>
+    <w:lsdException w:name="Medium Grid 2 Accent 2" w:uiPriority="68"/>
+    <w:lsdException w:name="Medium Grid 3 Accent 2" w:uiPriority="69"/>
+    <w:lsdException w:name="Dark List Accent 2" w:uiPriority="70"/>
+    <w:lsdException w:name="Colorful Shading Accent 2" w:uiPriority="71"/>
+    <w:lsdException w:name="Colorful List Accent 2" w:uiPriority="72"/>
+    <w:lsdException w:name="Colorful Grid Accent 2" w:uiPriority="73"/>
+    <w:lsdException w:name="Light Shading Accent 3" w:uiPriority="60"/>
+    <w:lsdException w:name="Light List Accent 3" w:uiPriority="61"/>
+    <w:lsdException w:name="Light Grid Accent 3" w:uiPriority="62"/>
+    <w:lsdException w:name="Medium Shading 1 Accent 3" w:uiPriority="63"/>
+    <w:lsdException w:name="Medium Shading 2 Accent 3" w:uiPriority="64"/>
+    <w:lsdException w:name="Medium List 1 Accent 3" w:uiPriority="65"/>
+    <w:lsdException w:name="Medium List 2 Accent 3" w:uiPriority="66"/>
+    <w:lsdException w:name="Medium Grid 1 Accent 3" w:uiPriority="67"/>
+    <w:lsdException w:name="Medium Grid 2 Accent 3" w:uiPriority="68"/>
+    <w:lsdException w:name="Medium Grid 3 Accent 3" w:uiPriority="69"/>
+    <w:lsdException w:name="Dark List Accent 3" w:uiPriority="70"/>
+    <w:lsdException w:name="Colorful Shading Accent 3" w:uiPriority="71"/>
+    <w:lsdException w:name="Colorful List Accent 3" w:uiPriority="72"/>
+    <w:lsdException w:name="Colorful Grid Accent 3" w:uiPriority="73"/>
+    <w:lsdException w:name="Light Shading Accent 4" w:uiPriority="60"/>
+    <w:lsdException w:name="Light List Accent 4" w:uiPriority="61"/>
+    <w:lsdException w:name="Light Grid Accent 4" w:uiPriority="62"/>
+    <w:lsdException w:name="Medium Shading 1 Accent 4" w:uiPriority="63"/>
+    <w:lsdException w:name="Medium Shading 2 Accent 4" w:uiPriority="64"/>
+    <w:lsdException w:name="Medium List 1 Accent 4" w:uiPriority="65"/>
+    <w:lsdException w:name="Medium List 2 Accent 4" w:uiPriority="66"/>
+    <w:lsdException w:name="Medium Grid 1 Accent 4" w:uiPriority="67"/>
+    <w:lsdException w:name="Medium Grid 2 Accent 4" w:uiPriority="68"/>
+    <w:lsdException w:name="Medium Grid 3 Accent 4" w:uiPriority="69"/>
+    <w:lsdException w:name="Dark List Accent 4" w:uiPriority="70"/>
+    <w:lsdException w:name="Colorful Shading Accent 4" w:uiPriority="71"/>
+    <w:lsdException w:name="Colorful List Accent 4" w:uiPriority="72"/>
+    <w:lsdException w:name="Colorful Grid Accent 4" w:uiPriority="73"/>
+    <w:lsdException w:name="Light Shading Accent 5" w:uiPriority="60"/>
+    <w:lsdException w:name="Light List Accent 5" w:uiPriority="61"/>
+    <w:lsdException w:name="Light Grid Accent 5" w:uiPriority="62"/>
+    <w:lsdException w:name="Medium Shading 1 Accent 5" w:uiPriority="63"/>
+    <w:lsdException w:name="Medium Shading 2 Accent 5" w:uiPriority="64"/>
+    <w:lsdException w:name="Medium List 1 Accent 5" w:uiPriority="65"/>
+    <w:lsdException w:name="Medium List 2 Accent 5" w:uiPriority="66"/>
+    <w:lsdException w:name="Medium Grid 1 Accent 5" w:uiPriority="67"/>
+    <w:lsdException w:name="Medium Grid 2 Accent 5" w:uiPriority="68"/>
+    <w:lsdException w:name="Medium Grid 3 Accent 5" w:uiPriority="69"/>
+    <w:lsdException w:name="Dark List Accent 5" w:uiPriority="70"/>
+    <w:lsdException w:name="Colorful Shading Accent 5" w:uiPriority="71"/>
+    <w:lsdException w:name="Colorful List Accent 5" w:uiPriority="72"/>
+    <w:lsdException w:name="Colorful Grid Accent 5" w:uiPriority="73"/>
+    <w:lsdException w:name="Light Shading Accent 6" w:uiPriority="60"/>
+    <w:lsdException w:name="Light List Accent 6" w:uiPriority="61"/>
+    <w:lsdException w:name="Light Grid Accent 6" w:uiPriority="62"/>
+    <w:lsdException w:name="Medium Shading 1 Accent 6" w:uiPriority="63"/>
+    <w:lsdException w:name="Medium Shading 2 Accent 6" w:uiPriority="64"/>
+    <w:lsdException w:name="Medium List 1 Accent 6" w:uiPriority="65"/>
+    <w:lsdException w:name="Medium List 2 Accent 6" w:uiPriority="66"/>
+    <w:lsdException w:name="Medium Grid 1 Accent 6" w:uiPriority="67"/>
+    <w:lsdException w:name="Medium Grid 2 Accent 6" w:uiPriority="68"/>
+    <w:lsdException w:name="Medium Grid 3 Accent 6" w:uiPriority="69"/>
+    <w:lsdException w:name="Dark List Accent 6" w:uiPriority="70"/>
+    <w:lsdException w:name="Colorful Shading Accent 6" w:uiPriority="71"/>
+    <w:lsdException w:name="Colorful List Accent 6" w:uiPriority="72"/>
+    <w:lsdException w:name="Colorful Grid Accent 6" w:uiPriority="73"/>
+    <w:lsdException w:name="Subtle Emphasis" w:uiPriority="19" w:qFormat="1"/>
+    <w:lsdException w:name="Intense Emphasis" w:uiPriority="21" w:qFormat="1"/>
+    <w:lsdException w:name="Subtle Reference" w:uiPriority="31" w:qFormat="1"/>
+    <w:lsdException w:name="Intense Reference" w:uiPriority="32" w:qFormat="1"/>
+    <w:lsdException w:name="Book Title" w:uiPriority="33" w:qFormat="1"/>
+    <w:lsdException w:name="Bibliography" w:semiHidden="1" w:uiPriority="37" w:unhideWhenUsed="1"/>
+    <w:lsdException w:name="TOC Heading" w:semiHidden="1" w:uiPriority="39" w:unhideWhenUsed="1" w:qFormat="1"/>
+    <w:lsdException w:name="Plain Table 1" w:uiPriority="41"/>
+    <w:lsdException w:name="Plain Table 2" w:uiPriority="42"/>
+    <w:lsdException w:name="Plain Table 3" w:uiPriority="43"/>
+    <w:lsdException w:name="Plain Table 4" w:uiPriority="44"/>
+    <w:lsdException w:name="Plain Table 5" w:uiPriority="45"/>
+    <w:lsdException w:name="Grid Table Light" w:uiPriority="40"/>
+    <w:lsdException w:name="Grid Table 1 Light" w:uiPriority="46"/>
+    <w:lsdException w:name="Grid Table 2" w:uiPriority="47"/>
+    <w:lsdException w:name="Grid Table 3" w:uiPriority="48"/>
+    <w:lsdException w:name="Grid Table 4" w:uiPriority="49"/>
+    <w:lsdException w:name="Grid Table 5 Dark" w:uiPriority="50"/>
+    <w:lsdException w:name="Grid Table 6 Colorful" w:uiPriority="51"/>
+    <w:lsdException w:name="Grid Table 7 Colorful" w:uiPriority="52"/>
+    <w:lsdException w:name="Grid Table 1 Light Accent 1" w:uiPriority="46"/>
+    <w:lsdException w:name="Grid Table 2 Accent 1" w:uiPriority="47"/>
+    <w:lsdException w:name="Grid Table 3 Accent 1" w:uiPriority="48"/>
+    <w:lsdException w:name="Grid Table 4 Accent 1" w:uiPriority="49"/>
+    <w:lsdException w:name="Grid Table 5 Dark Accent 1" w:uiPriority="50"/>
+    <w:lsdException w:name="Grid Table 6 Colorful Accent 1" w:uiPriority="51"/>
+    <w:lsdException w:name="Grid Table 7 Colorful Accent 1" w:uiPriority="52"/>
+    <w:lsdException w:name="Grid Table 1 Light Accent 2" w:uiPriority="46"/>
+    <w:lsdException w:name="Grid Table 2 Accent 2" w:uiPriority="47"/>
+    <w:lsdException w:name="Grid Table 3 Accent 2" w:uiPriority="48"/>
+    <w:lsdException w:name="Grid Table 4 Accent 2" w:uiPriority="49"/>
+    <w:lsdException w:name="Grid Table 5 Dark Accent 2" w:uiPriority="50"/>
+    <w:lsdException w:name="Grid Table 6 Colorful Accent 2" w:uiPriority="51"/>
+    <w:lsdException w:name="Grid Table 7 Colorful Accent 2" w:uiPriority="52"/>
+    <w:lsdException w:name="Grid Table 1 Light Accent 3" w:uiPriority="46"/>
+    <w:lsdException w:name="Grid Table 2 Accent 3" w:uiPriority="47"/>
+    <w:lsdException w:name="Grid Table 3 Accent 3" w:uiPriority="48"/>
+    <w:lsdException w:name="Grid Table 4 Accent 3" w:uiPriority="49"/>
+    <w:lsdException w:name="Grid Table 5 Dark Accent 3" w:uiPriority="50"/>
+    <w:lsdException w:name="Grid Table 6 Colorful Accent 3" w:uiPriority="51"/>
+    <w:lsdException w:name="Grid Table 7 Colorful Accent 3" w:uiPriority="52"/>
+    <w:lsdException w:name="Grid Table 1 Light Accent 4" w:uiPriority="46"/>
+    <w:lsdException w:name="Grid Table 2 Accent 4" w:uiPriority="47"/>
+    <w:lsdException w:name="Grid Table 3 Accent 4" w:uiPriority="48"/>
+    <w:lsdException w:name="Grid Table 4 Accent 4" w:uiPriority="49"/>
+    <w:lsdException w:name="Grid Table 5 Dark Accent 4" w:uiPriority="50"/>
+    <w:lsdException w:name="Grid Table 6 Colorful Accent 4" w:uiPriority="51"/>
+    <w:lsdException w:name="Grid Table 7 Colorful Accent 4" w:uiPriority="52"/>
+    <w:lsdException w:name="Grid Table 1 Light Accent 5" w:uiPriority="46"/>
+    <w:lsdException w:name="Grid Table 2 Accent 5" w:uiPriority="47"/>
+    <w:lsdException w:name="Grid Table 3 Accent 5" w:uiPriority="48"/>
+    <w:lsdException w:name="Grid Table 4 Accent 5" w:uiPriority="49"/>
+    <w:lsdException w:name="Grid Table 5 Dark Accent 5" w:uiPriority="50"/>
+    <w:lsdException w:name="Grid Table 6 Colorful Accent 5" w:uiPriority="51"/>
+    <w:lsdException w:name="Grid Table 7 Colorful Accent 5" w:uiPriority="52"/>
+    <w:lsdException w:name="Grid Table 1 Light Accent 6" w:uiPriority="46"/>
+    <w:lsdException w:name="Grid Table 2 Accent 6" w:uiPriority="47"/>
+    <w:lsdException w:name="Grid Table 3 Accent 6" w:uiPriority="48"/>
+    <w:lsdException w:name="Grid Table 4 Accent 6" w:uiPriority="49"/>
+    <w:lsdException w:name="Grid Table 5 Dark Accent 6" w:uiPriority="50"/>
+    <w:lsdException w:name="Grid Table 6 Colorful Accent 6" w:uiPriority="51"/>
+    <w:lsdException w:name="Grid Table 7 Colorful Accent 6" w:uiPriority="52"/>
+    <w:lsdException w:name="List Table 1 Light" w:uiPriority="46"/>
+    <w:lsdException w:name="List Table 2" w:uiPriority="47"/>
+    <w:lsdException w:name="List Table 3" w:uiPriority="48"/>
+    <w:lsdException w:name="List Table 4" w:uiPriority="49"/>
+    <w:lsdException w:name="List Table 5 Dark" w:uiPriority="50"/>
+    <w:lsdException w:name="List Table 6 Colorful" w:uiPriority="51"/>
+    <w:lsdException w:name="List Table 7 Colorful" w:uiPriority="52"/>
+    <w:lsdException w:name="List Table 1 Light Accent 1" w:uiPriority="46"/>
+    <w:lsdException w:name="List Table 2 Accent 1" w:uiPriority="47"/>
+    <w:lsdException w:name="List Table 3 Accent 1" w:uiPriority="48"/>
+    <w:lsdException w:name="List Table 4 Accent 1" w:uiPriority="49"/>
+    <w:lsdException w:name="List Table 5 Dark Accent 1" w:uiPriority="50"/>
+    <w:lsdException w:name="List Table 6 Colorful Accent 1" w:uiPriority="51"/>
+    <w:lsdException w:name="List Table 7 Colorful Accent 1" w:uiPriority="52"/>
+    <w:lsdException w:name="List Table 1 Light Accent 2" w:uiPriority="46"/>
+    <w:lsdException w:name="List Table 2 Accent 2" w:uiPriority="47"/>
+    <w:lsdException w:name="List Table 3 Accent 2" w:uiPriority="48"/>
+    <w:lsdException w:name="List Table 4 Accent 2" w:uiPriority="49"/>
+    <w:lsdException w:name="List Table 5 Dark Accent 2" w:uiPriority="50"/>
+    <w:lsdException w:name="List Table 6 Colorful Accent 2" w:uiPriority="51"/>
+    <w:lsdException w:name="List Table 7 Colorful Accent 2" w:uiPriority="52"/>
+    <w:lsdException w:name="List Table 1 Light Accent 3" w:uiPriority="46"/>
+    <w:lsdException w:name="List Table 2 Accent 3" w:uiPriority="47"/>
+    <w:lsdException w:name="List Table 3 Accent 3" w:uiPriority="48"/>
+    <w:lsdException w:name="List Table 4 Accent 3" w:uiPriority="49"/>
+    <w:lsdException w:name="List Table 5 Dark Accent 3" w:uiPriority="50"/>
+    <w:lsdException w:name="List Table 6 Colorful Accent 3" w:uiPriority="51"/>
+    <w:lsdException w:name="List Table 7 Colorful Accent 3" w:uiPriority="52"/>
+    <w:lsdException w:name="List Table 1 Light Accent 4" w:uiPriority="46"/>
+    <w:lsdException w:name="List Table 2 Accent 4" w:uiPriority="47"/>
+    <w:lsdException w:name="List Table 3 Accent 4" w:uiPriority="48"/>
+    <w:lsdException w:name="List Table 4 Accent 4" w:uiPriority="49"/>
+    <w:lsdException w:name="List Table 5 Dark Accent 4" w:uiPriority="50"/>
+    <w:lsdException w:name="List Table 6 Colorful Accent 4" w:uiPriority="51"/>
+    <w:lsdException w:name="List Table 7 Colorful Accent 4" w:uiPriority="52"/>
+    <w:lsdException w:name="List Table 1 Light Accent 5" w:uiPriority="46"/>
+    <w:lsdException w:name="List Table 2 Accent 5" w:uiPriority="47"/>
+    <w:lsdException w:name="List Table 3 Accent 5" w:uiPriority="48"/>
+    <w:lsdException w:name="List Table 4 Accent 5" w:uiPriority="49"/>
+    <w:lsdException w:name="List Table 5 Dark Accent 5" w:uiPriority="50"/>
+    <w:lsdException w:name="List Table 6 Colorful Accent 5" w:uiPriority="51"/>
+    <w:lsdException w:name="List Table 7 Colorful Accent 5" w:uiPriority="52"/>
+    <w:lsdException w:name="List Table 1 Light Accent 6" w:uiPriority="46"/>
+    <w:lsdException w:name="List Table 2 Accent 6" w:uiPriority="47"/>
+    <w:lsdException w:name="List Table 3 Accent 6" w:uiPriority="48"/>
+    <w:lsdException w:name="List Table 4 Accent 6" w:uiPriority="49"/>
+    <w:lsdException w:name="List Table 5 Dark Accent 6" w:uiPriority="50"/>
+    <w:lsdException w:name="List Table 6 Colorful Accent 6" w:uiPriority="51"/>
+    <w:lsdException w:name="List Table 7 Colorful Accent 6" w:uiPriority="52"/>
+    <w:lsdException w:name="Mention" w:semiHidden="1" w:unhideWhenUsed="1"/>
+    <w:lsdException w:name="Smart Hyperlink" w:semiHidden="1" w:unhideWhenUsed="1"/>
   </w:latentStyles>
   <w:style w:type="paragraph" w:default="1" w:styleId="Normal">
     <w:name w:val="Normal"/>
@@ -5069,387 +5192,7 @@
   <w:style w:type="character" w:default="1" w:styleId="DefaultParagraphFont">
     <w:name w:val="Default Paragraph Font"/>
     <w:uiPriority w:val="1"/>
-    <w:unhideWhenUsed/>
-  </w:style>
-  <w:style w:type="table" w:default="1" w:styleId="TableNormal">
-    <w:name w:val="Normal Table"/>
-    <w:uiPriority w:val="99"/>
     <w:semiHidden/>
-    <w:unhideWhenUsed/>
-    <w:tblPr>
-      <w:tblInd w:w="0" w:type="dxa"/>
-      <w:tblCellMar>
-        <w:top w:w="0" w:type="dxa"/>
-        <w:left w:w="108" w:type="dxa"/>
-        <w:bottom w:w="0" w:type="dxa"/>
-        <w:right w:w="108" w:type="dxa"/>
-      </w:tblCellMar>
-    </w:tblPr>
-  </w:style>
-  <w:style w:type="numbering" w:default="1" w:styleId="NoList">
-    <w:name w:val="No List"/>
-    <w:uiPriority w:val="99"/>
-    <w:semiHidden/>
-    <w:unhideWhenUsed/>
-  </w:style>
-  <w:style w:type="paragraph" w:styleId="Title">
-    <w:name w:val="Title"/>
-    <w:basedOn w:val="Normal"/>
-    <w:next w:val="Normal"/>
-    <w:pPr>
-      <w:keepNext/>
-      <w:keepLines/>
-      <w:spacing w:before="480" w:after="120"/>
-      <w:contextualSpacing/>
-    </w:pPr>
-    <w:rPr>
-      <w:b/>
-      <w:sz w:val="72"/>
-      <w:szCs w:val="72"/>
-    </w:rPr>
-  </w:style>
-  <w:style w:type="paragraph" w:styleId="Subtitle">
-    <w:name w:val="Subtitle"/>
-    <w:basedOn w:val="Normal"/>
-    <w:next w:val="Normal"/>
-    <w:pPr>
-      <w:keepNext/>
-      <w:keepLines/>
-      <w:spacing w:before="360" w:after="80"/>
-      <w:contextualSpacing/>
-    </w:pPr>
-    <w:rPr>
-      <w:rFonts w:ascii="Georgia" w:eastAsia="Georgia" w:hAnsi="Georgia" w:cs="Georgia"/>
-      <w:i/>
-      <w:color w:val="666666"/>
-      <w:sz w:val="48"/>
-      <w:szCs w:val="48"/>
-    </w:rPr>
-  </w:style>
-  <w:style w:type="paragraph" w:styleId="ListParagraph">
-    <w:name w:val="List Paragraph"/>
-    <w:basedOn w:val="Normal"/>
-    <w:uiPriority w:val="34"/>
-    <w:qFormat/>
-    <w:rsid w:val="00C86C90"/>
-    <w:pPr>
-      <w:ind w:left="720"/>
-      <w:contextualSpacing/>
-    </w:pPr>
-  </w:style>
-  <w:style w:type="paragraph" w:styleId="NormalWeb">
-    <w:name w:val="Normal (Web)"/>
-    <w:basedOn w:val="Normal"/>
-    <w:uiPriority w:val="99"/>
-    <w:semiHidden/>
-    <w:unhideWhenUsed/>
-    <w:rsid w:val="00D102BD"/>
-    <w:pPr>
-      <w:spacing w:before="100" w:beforeAutospacing="1" w:after="100" w:afterAutospacing="1" w:line="240" w:lineRule="auto"/>
-    </w:pPr>
-    <w:rPr>
-      <w:rFonts w:ascii="Times New Roman" w:eastAsiaTheme="minorEastAsia" w:hAnsi="Times New Roman" w:cs="Times New Roman"/>
-      <w:color w:val="auto"/>
-      <w:sz w:val="24"/>
-      <w:szCs w:val="24"/>
-    </w:rPr>
-  </w:style>
-  <w:style w:type="paragraph" w:styleId="BalloonText">
-    <w:name w:val="Balloon Text"/>
-    <w:basedOn w:val="Normal"/>
-    <w:link w:val="BalloonTextChar"/>
-    <w:uiPriority w:val="99"/>
-    <w:semiHidden/>
-    <w:unhideWhenUsed/>
-    <w:rsid w:val="00D102BD"/>
-    <w:pPr>
-      <w:spacing w:after="0" w:line="240" w:lineRule="auto"/>
-    </w:pPr>
-    <w:rPr>
-      <w:rFonts w:ascii="Tahoma" w:hAnsi="Tahoma" w:cs="Tahoma"/>
-      <w:sz w:val="16"/>
-      <w:szCs w:val="16"/>
-    </w:rPr>
-  </w:style>
-  <w:style w:type="character" w:customStyle="1" w:styleId="BalloonTextChar">
-    <w:name w:val="Balloon Text Char"/>
-    <w:basedOn w:val="DefaultParagraphFont"/>
-    <w:link w:val="BalloonText"/>
-    <w:uiPriority w:val="99"/>
-    <w:semiHidden/>
-    <w:rsid w:val="00D102BD"/>
-    <w:rPr>
-      <w:rFonts w:ascii="Tahoma" w:hAnsi="Tahoma" w:cs="Tahoma"/>
-      <w:sz w:val="16"/>
-      <w:szCs w:val="16"/>
-    </w:rPr>
-  </w:style>
-</w:styles>
-</file>
-
-<file path=word/stylesWithEffects.xml><?xml version="1.0" encoding="utf-8"?>
-<w:styles xmlns:wpc="http://schemas.microsoft.com/office/word/2010/wordprocessingCanvas" xmlns:mc="http://schemas.openxmlformats.org/markup-compatibility/2006" xmlns:o="urn:schemas-microsoft-com:office:office" xmlns:r="http://schemas.openxmlformats.org/officeDocument/2006/relationships" xmlns:m="http://schemas.openxmlformats.org/officeDocument/2006/math" xmlns:v="urn:schemas-microsoft-com:vml" xmlns:wp14="http://schemas.microsoft.com/office/word/2010/wordprocessingDrawing" xmlns:wp="http://schemas.openxmlformats.org/drawingml/2006/wordprocessingDrawing" xmlns:w10="urn:schemas-microsoft-com:office:word" xmlns:w="http://schemas.openxmlformats.org/wordprocessingml/2006/main" xmlns:w14="http://schemas.microsoft.com/office/word/2010/wordml" xmlns:wpg="http://schemas.microsoft.com/office/word/2010/wordprocessingGroup" xmlns:wpi="http://schemas.microsoft.com/office/word/2010/wordprocessingInk" xmlns:wne="http://schemas.microsoft.com/office/word/2006/wordml" xmlns:wps="http://schemas.microsoft.com/office/word/2010/wordprocessingShape" mc:Ignorable="w14 wp14">
-  <w:docDefaults>
-    <w:rPrDefault>
-      <w:rPr>
-        <w:rFonts w:ascii="Calibri" w:eastAsia="Calibri" w:hAnsi="Calibri" w:cs="Calibri"/>
-        <w:color w:val="000000"/>
-        <w:sz w:val="22"/>
-        <w:szCs w:val="22"/>
-        <w:lang w:val="en-US" w:eastAsia="en-US" w:bidi="ar-SA"/>
-      </w:rPr>
-    </w:rPrDefault>
-    <w:pPrDefault>
-      <w:pPr>
-        <w:spacing w:after="160" w:line="259" w:lineRule="auto"/>
-      </w:pPr>
-    </w:pPrDefault>
-  </w:docDefaults>
-  <w:latentStyles w:defLockedState="0" w:defUIPriority="99" w:defSemiHidden="1" w:defUnhideWhenUsed="1" w:defQFormat="0" w:count="267">
-    <w:lsdException w:name="Normal" w:semiHidden="0" w:uiPriority="0" w:unhideWhenUsed="0" w:qFormat="1"/>
-    <w:lsdException w:name="heading 1" w:semiHidden="0" w:uiPriority="9" w:unhideWhenUsed="0" w:qFormat="1"/>
-    <w:lsdException w:name="heading 2" w:uiPriority="9" w:qFormat="1"/>
-    <w:lsdException w:name="heading 3" w:uiPriority="9" w:qFormat="1"/>
-    <w:lsdException w:name="heading 4" w:uiPriority="9" w:qFormat="1"/>
-    <w:lsdException w:name="heading 5" w:uiPriority="9" w:qFormat="1"/>
-    <w:lsdException w:name="heading 6" w:uiPriority="9" w:qFormat="1"/>
-    <w:lsdException w:name="heading 7" w:uiPriority="9" w:qFormat="1"/>
-    <w:lsdException w:name="heading 8" w:uiPriority="9" w:qFormat="1"/>
-    <w:lsdException w:name="heading 9" w:uiPriority="9" w:qFormat="1"/>
-    <w:lsdException w:name="toc 1" w:uiPriority="39"/>
-    <w:lsdException w:name="toc 2" w:uiPriority="39"/>
-    <w:lsdException w:name="toc 3" w:uiPriority="39"/>
-    <w:lsdException w:name="toc 4" w:uiPriority="39"/>
-    <w:lsdException w:name="toc 5" w:uiPriority="39"/>
-    <w:lsdException w:name="toc 6" w:uiPriority="39"/>
-    <w:lsdException w:name="toc 7" w:uiPriority="39"/>
-    <w:lsdException w:name="toc 8" w:uiPriority="39"/>
-    <w:lsdException w:name="toc 9" w:uiPriority="39"/>
-    <w:lsdException w:name="caption" w:uiPriority="35" w:qFormat="1"/>
-    <w:lsdException w:name="Title" w:semiHidden="0" w:uiPriority="10" w:unhideWhenUsed="0" w:qFormat="1"/>
-    <w:lsdException w:name="Default Paragraph Font" w:uiPriority="1"/>
-    <w:lsdException w:name="Subtitle" w:semiHidden="0" w:uiPriority="11" w:unhideWhenUsed="0" w:qFormat="1"/>
-    <w:lsdException w:name="Strong" w:semiHidden="0" w:uiPriority="22" w:unhideWhenUsed="0" w:qFormat="1"/>
-    <w:lsdException w:name="Emphasis" w:semiHidden="0" w:uiPriority="20" w:unhideWhenUsed="0" w:qFormat="1"/>
-    <w:lsdException w:name="Table Grid" w:semiHidden="0" w:uiPriority="59" w:unhideWhenUsed="0"/>
-    <w:lsdException w:name="Placeholder Text" w:unhideWhenUsed="0"/>
-    <w:lsdException w:name="No Spacing" w:semiHidden="0" w:uiPriority="1" w:unhideWhenUsed="0" w:qFormat="1"/>
-    <w:lsdException w:name="Light Shading" w:semiHidden="0" w:uiPriority="60" w:unhideWhenUsed="0"/>
-    <w:lsdException w:name="Light List" w:semiHidden="0" w:uiPriority="61" w:unhideWhenUsed="0"/>
-    <w:lsdException w:name="Light Grid" w:semiHidden="0" w:uiPriority="62" w:unhideWhenUsed="0"/>
-    <w:lsdException w:name="Medium Shading 1" w:semiHidden="0" w:uiPriority="63" w:unhideWhenUsed="0"/>
-    <w:lsdException w:name="Medium Shading 2" w:semiHidden="0" w:uiPriority="64" w:unhideWhenUsed="0"/>
-    <w:lsdException w:name="Medium List 1" w:semiHidden="0" w:uiPriority="65" w:unhideWhenUsed="0"/>
-    <w:lsdException w:name="Medium List 2" w:semiHidden="0" w:uiPriority="66" w:unhideWhenUsed="0"/>
-    <w:lsdException w:name="Medium Grid 1" w:semiHidden="0" w:uiPriority="67" w:unhideWhenUsed="0"/>
-    <w:lsdException w:name="Medium Grid 2" w:semiHidden="0" w:uiPriority="68" w:unhideWhenUsed="0"/>
-    <w:lsdException w:name="Medium Grid 3" w:semiHidden="0" w:uiPriority="69" w:unhideWhenUsed="0"/>
-    <w:lsdException w:name="Dark List" w:semiHidden="0" w:uiPriority="70" w:unhideWhenUsed="0"/>
-    <w:lsdException w:name="Colorful Shading" w:semiHidden="0" w:uiPriority="71" w:unhideWhenUsed="0"/>
-    <w:lsdException w:name="Colorful List" w:semiHidden="0" w:uiPriority="72" w:unhideWhenUsed="0"/>
-    <w:lsdException w:name="Colorful Grid" w:semiHidden="0" w:uiPriority="73" w:unhideWhenUsed="0"/>
-    <w:lsdException w:name="Light Shading Accent 1" w:semiHidden="0" w:uiPriority="60" w:unhideWhenUsed="0"/>
-    <w:lsdException w:name="Light List Accent 1" w:semiHidden="0" w:uiPriority="61" w:unhideWhenUsed="0"/>
-    <w:lsdException w:name="Light Grid Accent 1" w:semiHidden="0" w:uiPriority="62" w:unhideWhenUsed="0"/>
-    <w:lsdException w:name="Medium Shading 1 Accent 1" w:semiHidden="0" w:uiPriority="63" w:unhideWhenUsed="0"/>
-    <w:lsdException w:name="Medium Shading 2 Accent 1" w:semiHidden="0" w:uiPriority="64" w:unhideWhenUsed="0"/>
-    <w:lsdException w:name="Medium List 1 Accent 1" w:semiHidden="0" w:uiPriority="65" w:unhideWhenUsed="0"/>
-    <w:lsdException w:name="Revision" w:unhideWhenUsed="0"/>
-    <w:lsdException w:name="List Paragraph" w:semiHidden="0" w:uiPriority="34" w:unhideWhenUsed="0" w:qFormat="1"/>
-    <w:lsdException w:name="Quote" w:semiHidden="0" w:uiPriority="29" w:unhideWhenUsed="0" w:qFormat="1"/>
-    <w:lsdException w:name="Intense Quote" w:semiHidden="0" w:uiPriority="30" w:unhideWhenUsed="0" w:qFormat="1"/>
-    <w:lsdException w:name="Medium List 2 Accent 1" w:semiHidden="0" w:uiPriority="66" w:unhideWhenUsed="0"/>
-    <w:lsdException w:name="Medium Grid 1 Accent 1" w:semiHidden="0" w:uiPriority="67" w:unhideWhenUsed="0"/>
-    <w:lsdException w:name="Medium Grid 2 Accent 1" w:semiHidden="0" w:uiPriority="68" w:unhideWhenUsed="0"/>
-    <w:lsdException w:name="Medium Grid 3 Accent 1" w:semiHidden="0" w:uiPriority="69" w:unhideWhenUsed="0"/>
-    <w:lsdException w:name="Dark List Accent 1" w:semiHidden="0" w:uiPriority="70" w:unhideWhenUsed="0"/>
-    <w:lsdException w:name="Colorful Shading Accent 1" w:semiHidden="0" w:uiPriority="71" w:unhideWhenUsed="0"/>
-    <w:lsdException w:name="Colorful List Accent 1" w:semiHidden="0" w:uiPriority="72" w:unhideWhenUsed="0"/>
-    <w:lsdException w:name="Colorful Grid Accent 1" w:semiHidden="0" w:uiPriority="73" w:unhideWhenUsed="0"/>
-    <w:lsdException w:name="Light Shading Accent 2" w:semiHidden="0" w:uiPriority="60" w:unhideWhenUsed="0"/>
-    <w:lsdException w:name="Light List Accent 2" w:semiHidden="0" w:uiPriority="61" w:unhideWhenUsed="0"/>
-    <w:lsdException w:name="Light Grid Accent 2" w:semiHidden="0" w:uiPriority="62" w:unhideWhenUsed="0"/>
-    <w:lsdException w:name="Medium Shading 1 Accent 2" w:semiHidden="0" w:uiPriority="63" w:unhideWhenUsed="0"/>
-    <w:lsdException w:name="Medium Shading 2 Accent 2" w:semiHidden="0" w:uiPriority="64" w:unhideWhenUsed="0"/>
-    <w:lsdException w:name="Medium List 1 Accent 2" w:semiHidden="0" w:uiPriority="65" w:unhideWhenUsed="0"/>
-    <w:lsdException w:name="Medium List 2 Accent 2" w:semiHidden="0" w:uiPriority="66" w:unhideWhenUsed="0"/>
-    <w:lsdException w:name="Medium Grid 1 Accent 2" w:semiHidden="0" w:uiPriority="67" w:unhideWhenUsed="0"/>
-    <w:lsdException w:name="Medium Grid 2 Accent 2" w:semiHidden="0" w:uiPriority="68" w:unhideWhenUsed="0"/>
-    <w:lsdException w:name="Medium Grid 3 Accent 2" w:semiHidden="0" w:uiPriority="69" w:unhideWhenUsed="0"/>
-    <w:lsdException w:name="Dark List Accent 2" w:semiHidden="0" w:uiPriority="70" w:unhideWhenUsed="0"/>
-    <w:lsdException w:name="Colorful Shading Accent 2" w:semiHidden="0" w:uiPriority="71" w:unhideWhenUsed="0"/>
-    <w:lsdException w:name="Colorful List Accent 2" w:semiHidden="0" w:uiPriority="72" w:unhideWhenUsed="0"/>
-    <w:lsdException w:name="Colorful Grid Accent 2" w:semiHidden="0" w:uiPriority="73" w:unhideWhenUsed="0"/>
-    <w:lsdException w:name="Light Shading Accent 3" w:semiHidden="0" w:uiPriority="60" w:unhideWhenUsed="0"/>
-    <w:lsdException w:name="Light List Accent 3" w:semiHidden="0" w:uiPriority="61" w:unhideWhenUsed="0"/>
-    <w:lsdException w:name="Light Grid Accent 3" w:semiHidden="0" w:uiPriority="62" w:unhideWhenUsed="0"/>
-    <w:lsdException w:name="Medium Shading 1 Accent 3" w:semiHidden="0" w:uiPriority="63" w:unhideWhenUsed="0"/>
-    <w:lsdException w:name="Medium Shading 2 Accent 3" w:semiHidden="0" w:uiPriority="64" w:unhideWhenUsed="0"/>
-    <w:lsdException w:name="Medium List 1 Accent 3" w:semiHidden="0" w:uiPriority="65" w:unhideWhenUsed="0"/>
-    <w:lsdException w:name="Medium List 2 Accent 3" w:semiHidden="0" w:uiPriority="66" w:unhideWhenUsed="0"/>
-    <w:lsdException w:name="Medium Grid 1 Accent 3" w:semiHidden="0" w:uiPriority="67" w:unhideWhenUsed="0"/>
-    <w:lsdException w:name="Medium Grid 2 Accent 3" w:semiHidden="0" w:uiPriority="68" w:unhideWhenUsed="0"/>
-    <w:lsdException w:name="Medium Grid 3 Accent 3" w:semiHidden="0" w:uiPriority="69" w:unhideWhenUsed="0"/>
-    <w:lsdException w:name="Dark List Accent 3" w:semiHidden="0" w:uiPriority="70" w:unhideWhenUsed="0"/>
-    <w:lsdException w:name="Colorful Shading Accent 3" w:semiHidden="0" w:uiPriority="71" w:unhideWhenUsed="0"/>
-    <w:lsdException w:name="Colorful List Accent 3" w:semiHidden="0" w:uiPriority="72" w:unhideWhenUsed="0"/>
-    <w:lsdException w:name="Colorful Grid Accent 3" w:semiHidden="0" w:uiPriority="73" w:unhideWhenUsed="0"/>
-    <w:lsdException w:name="Light Shading Accent 4" w:semiHidden="0" w:uiPriority="60" w:unhideWhenUsed="0"/>
-    <w:lsdException w:name="Light List Accent 4" w:semiHidden="0" w:uiPriority="61" w:unhideWhenUsed="0"/>
-    <w:lsdException w:name="Light Grid Accent 4" w:semiHidden="0" w:uiPriority="62" w:unhideWhenUsed="0"/>
-    <w:lsdException w:name="Medium Shading 1 Accent 4" w:semiHidden="0" w:uiPriority="63" w:unhideWhenUsed="0"/>
-    <w:lsdException w:name="Medium Shading 2 Accent 4" w:semiHidden="0" w:uiPriority="64" w:unhideWhenUsed="0"/>
-    <w:lsdException w:name="Medium List 1 Accent 4" w:semiHidden="0" w:uiPriority="65" w:unhideWhenUsed="0"/>
-    <w:lsdException w:name="Medium List 2 Accent 4" w:semiHidden="0" w:uiPriority="66" w:unhideWhenUsed="0"/>
-    <w:lsdException w:name="Medium Grid 1 Accent 4" w:semiHidden="0" w:uiPriority="67" w:unhideWhenUsed="0"/>
-    <w:lsdException w:name="Medium Grid 2 Accent 4" w:semiHidden="0" w:uiPriority="68" w:unhideWhenUsed="0"/>
-    <w:lsdException w:name="Medium Grid 3 Accent 4" w:semiHidden="0" w:uiPriority="69" w:unhideWhenUsed="0"/>
-    <w:lsdException w:name="Dark List Accent 4" w:semiHidden="0" w:uiPriority="70" w:unhideWhenUsed="0"/>
-    <w:lsdException w:name="Colorful Shading Accent 4" w:semiHidden="0" w:uiPriority="71" w:unhideWhenUsed="0"/>
-    <w:lsdException w:name="Colorful List Accent 4" w:semiHidden="0" w:uiPriority="72" w:unhideWhenUsed="0"/>
-    <w:lsdException w:name="Colorful Grid Accent 4" w:semiHidden="0" w:uiPriority="73" w:unhideWhenUsed="0"/>
-    <w:lsdException w:name="Light Shading Accent 5" w:semiHidden="0" w:uiPriority="60" w:unhideWhenUsed="0"/>
-    <w:lsdException w:name="Light List Accent 5" w:semiHidden="0" w:uiPriority="61" w:unhideWhenUsed="0"/>
-    <w:lsdException w:name="Light Grid Accent 5" w:semiHidden="0" w:uiPriority="62" w:unhideWhenUsed="0"/>
-    <w:lsdException w:name="Medium Shading 1 Accent 5" w:semiHidden="0" w:uiPriority="63" w:unhideWhenUsed="0"/>
-    <w:lsdException w:name="Medium Shading 2 Accent 5" w:semiHidden="0" w:uiPriority="64" w:unhideWhenUsed="0"/>
-    <w:lsdException w:name="Medium List 1 Accent 5" w:semiHidden="0" w:uiPriority="65" w:unhideWhenUsed="0"/>
-    <w:lsdException w:name="Medium List 2 Accent 5" w:semiHidden="0" w:uiPriority="66" w:unhideWhenUsed="0"/>
-    <w:lsdException w:name="Medium Grid 1 Accent 5" w:semiHidden="0" w:uiPriority="67" w:unhideWhenUsed="0"/>
-    <w:lsdException w:name="Medium Grid 2 Accent 5" w:semiHidden="0" w:uiPriority="68" w:unhideWhenUsed="0"/>
-    <w:lsdException w:name="Medium Grid 3 Accent 5" w:semiHidden="0" w:uiPriority="69" w:unhideWhenUsed="0"/>
-    <w:lsdException w:name="Dark List Accent 5" w:semiHidden="0" w:uiPriority="70" w:unhideWhenUsed="0"/>
-    <w:lsdException w:name="Colorful Shading Accent 5" w:semiHidden="0" w:uiPriority="71" w:unhideWhenUsed="0"/>
-    <w:lsdException w:name="Colorful List Accent 5" w:semiHidden="0" w:uiPriority="72" w:unhideWhenUsed="0"/>
-    <w:lsdException w:name="Colorful Grid Accent 5" w:semiHidden="0" w:uiPriority="73" w:unhideWhenUsed="0"/>
-    <w:lsdException w:name="Light Shading Accent 6" w:semiHidden="0" w:uiPriority="60" w:unhideWhenUsed="0"/>
-    <w:lsdException w:name="Light List Accent 6" w:semiHidden="0" w:uiPriority="61" w:unhideWhenUsed="0"/>
-    <w:lsdException w:name="Light Grid Accent 6" w:semiHidden="0" w:uiPriority="62" w:unhideWhenUsed="0"/>
-    <w:lsdException w:name="Medium Shading 1 Accent 6" w:semiHidden="0" w:uiPriority="63" w:unhideWhenUsed="0"/>
-    <w:lsdException w:name="Medium Shading 2 Accent 6" w:semiHidden="0" w:uiPriority="64" w:unhideWhenUsed="0"/>
-    <w:lsdException w:name="Medium List 1 Accent 6" w:semiHidden="0" w:uiPriority="65" w:unhideWhenUsed="0"/>
-    <w:lsdException w:name="Medium List 2 Accent 6" w:semiHidden="0" w:uiPriority="66" w:unhideWhenUsed="0"/>
-    <w:lsdException w:name="Medium Grid 1 Accent 6" w:semiHidden="0" w:uiPriority="67" w:unhideWhenUsed="0"/>
-    <w:lsdException w:name="Medium Grid 2 Accent 6" w:semiHidden="0" w:uiPriority="68" w:unhideWhenUsed="0"/>
-    <w:lsdException w:name="Medium Grid 3 Accent 6" w:semiHidden="0" w:uiPriority="69" w:unhideWhenUsed="0"/>
-    <w:lsdException w:name="Dark List Accent 6" w:semiHidden="0" w:uiPriority="70" w:unhideWhenUsed="0"/>
-    <w:lsdException w:name="Colorful Shading Accent 6" w:semiHidden="0" w:uiPriority="71" w:unhideWhenUsed="0"/>
-    <w:lsdException w:name="Colorful List Accent 6" w:semiHidden="0" w:uiPriority="72" w:unhideWhenUsed="0"/>
-    <w:lsdException w:name="Colorful Grid Accent 6" w:semiHidden="0" w:uiPriority="73" w:unhideWhenUsed="0"/>
-    <w:lsdException w:name="Subtle Emphasis" w:semiHidden="0" w:uiPriority="19" w:unhideWhenUsed="0" w:qFormat="1"/>
-    <w:lsdException w:name="Intense Emphasis" w:semiHidden="0" w:uiPriority="21" w:unhideWhenUsed="0" w:qFormat="1"/>
-    <w:lsdException w:name="Subtle Reference" w:semiHidden="0" w:uiPriority="31" w:unhideWhenUsed="0" w:qFormat="1"/>
-    <w:lsdException w:name="Intense Reference" w:semiHidden="0" w:uiPriority="32" w:unhideWhenUsed="0" w:qFormat="1"/>
-    <w:lsdException w:name="Book Title" w:semiHidden="0" w:uiPriority="33" w:unhideWhenUsed="0" w:qFormat="1"/>
-    <w:lsdException w:name="Bibliography" w:uiPriority="37"/>
-    <w:lsdException w:name="TOC Heading" w:uiPriority="39" w:qFormat="1"/>
-  </w:latentStyles>
-  <w:style w:type="paragraph" w:default="1" w:styleId="Normal">
-    <w:name w:val="Normal"/>
-  </w:style>
-  <w:style w:type="paragraph" w:styleId="Heading1">
-    <w:name w:val="heading 1"/>
-    <w:basedOn w:val="Normal"/>
-    <w:next w:val="Normal"/>
-    <w:pPr>
-      <w:keepNext/>
-      <w:keepLines/>
-      <w:spacing w:before="480" w:after="120"/>
-      <w:contextualSpacing/>
-      <w:outlineLvl w:val="0"/>
-    </w:pPr>
-    <w:rPr>
-      <w:b/>
-      <w:sz w:val="48"/>
-      <w:szCs w:val="48"/>
-    </w:rPr>
-  </w:style>
-  <w:style w:type="paragraph" w:styleId="Heading2">
-    <w:name w:val="heading 2"/>
-    <w:basedOn w:val="Normal"/>
-    <w:next w:val="Normal"/>
-    <w:pPr>
-      <w:keepNext/>
-      <w:keepLines/>
-      <w:spacing w:before="360" w:after="80"/>
-      <w:contextualSpacing/>
-      <w:outlineLvl w:val="1"/>
-    </w:pPr>
-    <w:rPr>
-      <w:b/>
-      <w:sz w:val="36"/>
-      <w:szCs w:val="36"/>
-    </w:rPr>
-  </w:style>
-  <w:style w:type="paragraph" w:styleId="Heading3">
-    <w:name w:val="heading 3"/>
-    <w:basedOn w:val="Normal"/>
-    <w:next w:val="Normal"/>
-    <w:pPr>
-      <w:keepNext/>
-      <w:keepLines/>
-      <w:spacing w:before="280" w:after="80"/>
-      <w:contextualSpacing/>
-      <w:outlineLvl w:val="2"/>
-    </w:pPr>
-    <w:rPr>
-      <w:b/>
-      <w:sz w:val="28"/>
-      <w:szCs w:val="28"/>
-    </w:rPr>
-  </w:style>
-  <w:style w:type="paragraph" w:styleId="Heading4">
-    <w:name w:val="heading 4"/>
-    <w:basedOn w:val="Normal"/>
-    <w:next w:val="Normal"/>
-    <w:pPr>
-      <w:keepNext/>
-      <w:keepLines/>
-      <w:spacing w:before="240" w:after="40"/>
-      <w:contextualSpacing/>
-      <w:outlineLvl w:val="3"/>
-    </w:pPr>
-    <w:rPr>
-      <w:b/>
-      <w:sz w:val="24"/>
-      <w:szCs w:val="24"/>
-    </w:rPr>
-  </w:style>
-  <w:style w:type="paragraph" w:styleId="Heading5">
-    <w:name w:val="heading 5"/>
-    <w:basedOn w:val="Normal"/>
-    <w:next w:val="Normal"/>
-    <w:pPr>
-      <w:keepNext/>
-      <w:keepLines/>
-      <w:spacing w:before="220" w:after="40"/>
-      <w:contextualSpacing/>
-      <w:outlineLvl w:val="4"/>
-    </w:pPr>
-    <w:rPr>
-      <w:b/>
-    </w:rPr>
-  </w:style>
-  <w:style w:type="paragraph" w:styleId="Heading6">
-    <w:name w:val="heading 6"/>
-    <w:basedOn w:val="Normal"/>
-    <w:next w:val="Normal"/>
-    <w:pPr>
-      <w:keepNext/>
-      <w:keepLines/>
-      <w:spacing w:before="200" w:after="40"/>
-      <w:contextualSpacing/>
-      <w:outlineLvl w:val="5"/>
-    </w:pPr>
-    <w:rPr>
-      <w:b/>
-      <w:sz w:val="20"/>
-      <w:szCs w:val="20"/>
-    </w:rPr>
-  </w:style>
-  <w:style w:type="character" w:default="1" w:styleId="DefaultParagraphFont">
-    <w:name w:val="Default Paragraph Font"/>
-    <w:uiPriority w:val="1"/>
     <w:unhideWhenUsed/>
   </w:style>
   <w:style w:type="table" w:default="1" w:styleId="TableNormal">

</xml_diff>

<commit_message>
Updated participation and Milestone2 folder
</commit_message>
<xml_diff>
--- a/Milestone1/Systems_Requirements_Document_FINAL.docx
+++ b/Milestone1/Systems_Requirements_Document_FINAL.docx
@@ -1,6 +1,6 @@
 
 <file path=word/document.xml><?xml version="1.0" encoding="utf-8"?>
-<w:document xmlns:wpc="http://schemas.microsoft.com/office/word/2010/wordprocessingCanvas" xmlns:cx="http://schemas.microsoft.com/office/drawing/2014/chartex" xmlns:cx1="http://schemas.microsoft.com/office/drawing/2015/9/8/chartex" xmlns:cx2="http://schemas.microsoft.com/office/drawing/2015/10/21/chartex" xmlns:mc="http://schemas.openxmlformats.org/markup-compatibility/2006" xmlns:o="urn:schemas-microsoft-com:office:office" xmlns:r="http://schemas.openxmlformats.org/officeDocument/2006/relationships" xmlns:m="http://schemas.openxmlformats.org/officeDocument/2006/math" xmlns:v="urn:schemas-microsoft-com:vml" xmlns:wp14="http://schemas.microsoft.com/office/word/2010/wordprocessingDrawing" xmlns:wp="http://schemas.openxmlformats.org/drawingml/2006/wordprocessingDrawing" xmlns:w10="urn:schemas-microsoft-com:office:word" xmlns:w="http://schemas.openxmlformats.org/wordprocessingml/2006/main" xmlns:w14="http://schemas.microsoft.com/office/word/2010/wordml" xmlns:w15="http://schemas.microsoft.com/office/word/2012/wordml" xmlns:w16se="http://schemas.microsoft.com/office/word/2015/wordml/symex" xmlns:wpg="http://schemas.microsoft.com/office/word/2010/wordprocessingGroup" xmlns:wpi="http://schemas.microsoft.com/office/word/2010/wordprocessingInk" xmlns:wne="http://schemas.microsoft.com/office/word/2006/wordml" xmlns:wps="http://schemas.microsoft.com/office/word/2010/wordprocessingShape" mc:Ignorable="w14 w15 w16se wp14">
+<w:document xmlns:wpc="http://schemas.microsoft.com/office/word/2010/wordprocessingCanvas" xmlns:cx="http://schemas.microsoft.com/office/drawing/2014/chartex" xmlns:cx1="http://schemas.microsoft.com/office/drawing/2015/9/8/chartex" xmlns:cx2="http://schemas.microsoft.com/office/drawing/2015/10/21/chartex" xmlns:cx3="http://schemas.microsoft.com/office/drawing/2016/5/9/chartex" xmlns:cx4="http://schemas.microsoft.com/office/drawing/2016/5/10/chartex" xmlns:cx5="http://schemas.microsoft.com/office/drawing/2016/5/11/chartex" xmlns:mc="http://schemas.openxmlformats.org/markup-compatibility/2006" xmlns:o="urn:schemas-microsoft-com:office:office" xmlns:r="http://schemas.openxmlformats.org/officeDocument/2006/relationships" xmlns:m="http://schemas.openxmlformats.org/officeDocument/2006/math" xmlns:v="urn:schemas-microsoft-com:vml" xmlns:wp14="http://schemas.microsoft.com/office/word/2010/wordprocessingDrawing" xmlns:wp="http://schemas.openxmlformats.org/drawingml/2006/wordprocessingDrawing" xmlns:w10="urn:schemas-microsoft-com:office:word" xmlns:w="http://schemas.openxmlformats.org/wordprocessingml/2006/main" xmlns:w14="http://schemas.microsoft.com/office/word/2010/wordml" xmlns:w15="http://schemas.microsoft.com/office/word/2012/wordml" xmlns:w16se="http://schemas.microsoft.com/office/word/2015/wordml/symex" xmlns:wpg="http://schemas.microsoft.com/office/word/2010/wordprocessingGroup" xmlns:wpi="http://schemas.microsoft.com/office/word/2010/wordprocessingInk" xmlns:wne="http://schemas.microsoft.com/office/word/2006/wordml" xmlns:wps="http://schemas.microsoft.com/office/word/2010/wordprocessingShape" mc:Ignorable="w14 w15 w16se wp14">
   <w:background w:color="FFFFFF"/>
   <w:body>
     <w:p>
@@ -2971,6 +2971,32 @@
         </w:rPr>
         <w:t>Michael Weaver: Formatting, General Assistance, Initial outline which has since been rewritten.</w:t>
       </w:r>
+    </w:p>
+    <w:p>
+      <w:pPr>
+        <w:spacing w:line="480" w:lineRule="auto"/>
+        <w:rPr>
+          <w:rFonts w:ascii="Times New Roman" w:eastAsia="Times New Roman" w:hAnsi="Times New Roman" w:cs="Times New Roman"/>
+          <w:sz w:val="24"/>
+          <w:szCs w:val="24"/>
+        </w:rPr>
+      </w:pPr>
+      <w:r>
+        <w:rPr>
+          <w:rFonts w:ascii="Times New Roman" w:eastAsia="Times New Roman" w:hAnsi="Times New Roman" w:cs="Times New Roman"/>
+          <w:sz w:val="24"/>
+          <w:szCs w:val="24"/>
+        </w:rPr>
+        <w:t xml:space="preserve">Kris Hayes: </w:t>
+      </w:r>
+      <w:r>
+        <w:rPr>
+          <w:rFonts w:ascii="Times New Roman" w:eastAsia="Times New Roman" w:hAnsi="Times New Roman" w:cs="Times New Roman"/>
+          <w:sz w:val="24"/>
+          <w:szCs w:val="24"/>
+        </w:rPr>
+        <w:t>Started SDS document, completed Storyboard in .ppt, general feedback</w:t>
+      </w:r>
       <w:bookmarkStart w:id="0" w:name="_GoBack"/>
       <w:bookmarkEnd w:id="0"/>
     </w:p>
@@ -2989,24 +3015,6 @@
           <w:sz w:val="24"/>
           <w:szCs w:val="24"/>
         </w:rPr>
-        <w:t xml:space="preserve">Kris Hayes: </w:t>
-      </w:r>
-    </w:p>
-    <w:p>
-      <w:pPr>
-        <w:spacing w:line="480" w:lineRule="auto"/>
-        <w:rPr>
-          <w:rFonts w:ascii="Times New Roman" w:eastAsia="Times New Roman" w:hAnsi="Times New Roman" w:cs="Times New Roman"/>
-          <w:sz w:val="24"/>
-          <w:szCs w:val="24"/>
-        </w:rPr>
-      </w:pPr>
-      <w:r>
-        <w:rPr>
-          <w:rFonts w:ascii="Times New Roman" w:eastAsia="Times New Roman" w:hAnsi="Times New Roman" w:cs="Times New Roman"/>
-          <w:sz w:val="24"/>
-          <w:szCs w:val="24"/>
-        </w:rPr>
         <w:t xml:space="preserve">Aaron Fonseca: </w:t>
       </w:r>
     </w:p>
@@ -3024,15 +3032,7 @@
           <w:sz w:val="24"/>
           <w:szCs w:val="24"/>
         </w:rPr>
-        <w:t>Brian Castro</w:t>
-      </w:r>
-      <w:r>
-        <w:rPr>
-          <w:rFonts w:ascii="Times New Roman" w:eastAsia="Times New Roman" w:hAnsi="Times New Roman" w:cs="Times New Roman"/>
-          <w:sz w:val="24"/>
-          <w:szCs w:val="24"/>
-        </w:rPr>
-        <w:t xml:space="preserve">: </w:t>
+        <w:t xml:space="preserve">Brian Castro: </w:t>
       </w:r>
     </w:p>
     <w:p>
@@ -3055,7 +3055,7 @@
 </file>
 
 <file path=word/numbering.xml><?xml version="1.0" encoding="utf-8"?>
-<w:numbering xmlns:wpc="http://schemas.microsoft.com/office/word/2010/wordprocessingCanvas" xmlns:cx="http://schemas.microsoft.com/office/drawing/2014/chartex" xmlns:cx1="http://schemas.microsoft.com/office/drawing/2015/9/8/chartex" xmlns:cx2="http://schemas.microsoft.com/office/drawing/2015/10/21/chartex" xmlns:mc="http://schemas.openxmlformats.org/markup-compatibility/2006" xmlns:o="urn:schemas-microsoft-com:office:office" xmlns:r="http://schemas.openxmlformats.org/officeDocument/2006/relationships" xmlns:m="http://schemas.openxmlformats.org/officeDocument/2006/math" xmlns:v="urn:schemas-microsoft-com:vml" xmlns:wp14="http://schemas.microsoft.com/office/word/2010/wordprocessingDrawing" xmlns:wp="http://schemas.openxmlformats.org/drawingml/2006/wordprocessingDrawing" xmlns:w10="urn:schemas-microsoft-com:office:word" xmlns:w="http://schemas.openxmlformats.org/wordprocessingml/2006/main" xmlns:w14="http://schemas.microsoft.com/office/word/2010/wordml" xmlns:w15="http://schemas.microsoft.com/office/word/2012/wordml" xmlns:w16se="http://schemas.microsoft.com/office/word/2015/wordml/symex" xmlns:wpg="http://schemas.microsoft.com/office/word/2010/wordprocessingGroup" xmlns:wpi="http://schemas.microsoft.com/office/word/2010/wordprocessingInk" xmlns:wne="http://schemas.microsoft.com/office/word/2006/wordml" xmlns:wps="http://schemas.microsoft.com/office/word/2010/wordprocessingShape" mc:Ignorable="w14 w15 w16se wp14">
+<w:numbering xmlns:wpc="http://schemas.microsoft.com/office/word/2010/wordprocessingCanvas" xmlns:cx="http://schemas.microsoft.com/office/drawing/2014/chartex" xmlns:cx1="http://schemas.microsoft.com/office/drawing/2015/9/8/chartex" xmlns:cx2="http://schemas.microsoft.com/office/drawing/2015/10/21/chartex" xmlns:cx3="http://schemas.microsoft.com/office/drawing/2016/5/9/chartex" xmlns:cx4="http://schemas.microsoft.com/office/drawing/2016/5/10/chartex" xmlns:cx5="http://schemas.microsoft.com/office/drawing/2016/5/11/chartex" xmlns:mc="http://schemas.openxmlformats.org/markup-compatibility/2006" xmlns:o="urn:schemas-microsoft-com:office:office" xmlns:r="http://schemas.openxmlformats.org/officeDocument/2006/relationships" xmlns:m="http://schemas.openxmlformats.org/officeDocument/2006/math" xmlns:v="urn:schemas-microsoft-com:vml" xmlns:wp14="http://schemas.microsoft.com/office/word/2010/wordprocessingDrawing" xmlns:wp="http://schemas.openxmlformats.org/drawingml/2006/wordprocessingDrawing" xmlns:w10="urn:schemas-microsoft-com:office:word" xmlns:w="http://schemas.openxmlformats.org/wordprocessingml/2006/main" xmlns:w14="http://schemas.microsoft.com/office/word/2010/wordml" xmlns:w15="http://schemas.microsoft.com/office/word/2012/wordml" xmlns:w16se="http://schemas.microsoft.com/office/word/2015/wordml/symex" xmlns:wpg="http://schemas.microsoft.com/office/word/2010/wordprocessingGroup" xmlns:wpi="http://schemas.microsoft.com/office/word/2010/wordprocessingInk" xmlns:wne="http://schemas.microsoft.com/office/word/2006/wordml" xmlns:wps="http://schemas.microsoft.com/office/word/2010/wordprocessingShape" mc:Ignorable="w14 w15 w16se wp14">
   <w:abstractNum w:abstractNumId="0" w15:restartNumberingAfterBreak="0">
     <w:nsid w:val="04B1347C"/>
     <w:multiLevelType w:val="multilevel"/>
@@ -4711,7 +4711,7 @@
       </w:pPr>
     </w:pPrDefault>
   </w:docDefaults>
-  <w:latentStyles w:defLockedState="0" w:defUIPriority="99" w:defSemiHidden="0" w:defUnhideWhenUsed="0" w:defQFormat="0" w:count="373">
+  <w:latentStyles w:defLockedState="0" w:defUIPriority="99" w:defSemiHidden="0" w:defUnhideWhenUsed="0" w:defQFormat="0" w:count="374">
     <w:lsdException w:name="Normal" w:uiPriority="0" w:qFormat="1"/>
     <w:lsdException w:name="heading 1" w:uiPriority="9" w:qFormat="1"/>
     <w:lsdException w:name="heading 2" w:semiHidden="1" w:uiPriority="9" w:unhideWhenUsed="1" w:qFormat="1"/>
@@ -4817,7 +4817,6 @@
     <w:lsdException w:name="HTML Sample" w:semiHidden="1" w:unhideWhenUsed="1"/>
     <w:lsdException w:name="HTML Typewriter" w:semiHidden="1" w:unhideWhenUsed="1"/>
     <w:lsdException w:name="HTML Variable" w:semiHidden="1" w:unhideWhenUsed="1"/>
-    <w:lsdException w:name="Normal Table" w:semiHidden="1" w:unhideWhenUsed="1"/>
     <w:lsdException w:name="annotation subject" w:semiHidden="1" w:unhideWhenUsed="1"/>
     <w:lsdException w:name="No List" w:semiHidden="1" w:unhideWhenUsed="1"/>
     <w:lsdException w:name="Outline List 1" w:semiHidden="1" w:unhideWhenUsed="1"/>
@@ -4864,10 +4863,8 @@
     <w:lsdException w:name="Table Subtle 2" w:semiHidden="1" w:unhideWhenUsed="1"/>
     <w:lsdException w:name="Table Web 1" w:semiHidden="1" w:unhideWhenUsed="1"/>
     <w:lsdException w:name="Table Web 2" w:semiHidden="1" w:unhideWhenUsed="1"/>
-    <w:lsdException w:name="Table Web 3" w:semiHidden="1" w:unhideWhenUsed="1"/>
     <w:lsdException w:name="Balloon Text" w:semiHidden="1" w:unhideWhenUsed="1"/>
-    <w:lsdException w:name="Table Grid" w:semiHidden="1" w:uiPriority="59" w:unhideWhenUsed="1"/>
-    <w:lsdException w:name="Table Theme" w:semiHidden="1" w:unhideWhenUsed="1"/>
+    <w:lsdException w:name="Table Grid" w:uiPriority="59"/>
     <w:lsdException w:name="Placeholder Text" w:semiHidden="1"/>
     <w:lsdException w:name="No Spacing" w:uiPriority="1" w:qFormat="1"/>
     <w:lsdException w:name="Light Shading" w:uiPriority="60"/>
@@ -5085,6 +5082,7 @@
     <w:lsdException w:name="List Table 7 Colorful Accent 6" w:uiPriority="52"/>
     <w:lsdException w:name="Mention" w:semiHidden="1" w:unhideWhenUsed="1"/>
     <w:lsdException w:name="Smart Hyperlink" w:semiHidden="1" w:unhideWhenUsed="1"/>
+    <w:lsdException w:name="Hashtag" w:semiHidden="1" w:unhideWhenUsed="1"/>
   </w:latentStyles>
   <w:style w:type="paragraph" w:default="1" w:styleId="Normal">
     <w:name w:val="Normal"/>

</xml_diff>